<commit_message>
Inicio archivo de ejercicio de pagina web, sencilla, casi terminado
</commit_message>
<xml_diff>
--- a/Apuntes del Curso.docx
+++ b/Apuntes del Curso.docx
@@ -1,10 +1,10 @@
 
 <file path=word/document.xml><?xml version="1.0" encoding="utf-8"?>
-<w:document xmlns:wpc="http://schemas.microsoft.com/office/word/2010/wordprocessingCanvas" xmlns:cx="http://schemas.microsoft.com/office/drawing/2014/chartex" xmlns:cx1="http://schemas.microsoft.com/office/drawing/2015/9/8/chartex" xmlns:cx2="http://schemas.microsoft.com/office/drawing/2015/10/21/chartex" xmlns:cx3="http://schemas.microsoft.com/office/drawing/2016/5/9/chartex" xmlns:cx4="http://schemas.microsoft.com/office/drawing/2016/5/10/chartex" xmlns:cx5="http://schemas.microsoft.com/office/drawing/2016/5/11/chartex" xmlns:cx6="http://schemas.microsoft.com/office/drawing/2016/5/12/chartex" xmlns:cx7="http://schemas.microsoft.com/office/drawing/2016/5/13/chartex" xmlns:cx8="http://schemas.microsoft.com/office/drawing/2016/5/14/chartex" xmlns:mc="http://schemas.openxmlformats.org/markup-compatibility/2006" xmlns:aink="http://schemas.microsoft.com/office/drawing/2016/ink" xmlns:am3d="http://schemas.microsoft.com/office/drawing/2017/model3d" xmlns:o="urn:schemas-microsoft-com:office:office" xmlns:r="http://schemas.openxmlformats.org/officeDocument/2006/relationships" xmlns:m="http://schemas.openxmlformats.org/officeDocument/2006/math" xmlns:v="urn:schemas-microsoft-com:vml" xmlns:wp14="http://schemas.microsoft.com/office/word/2010/wordprocessingDrawing" xmlns:wp="http://schemas.openxmlformats.org/drawingml/2006/wordprocessingDrawing" xmlns:w10="urn:schemas-microsoft-com:office:word" xmlns:w="http://schemas.openxmlformats.org/wordprocessingml/2006/main" xmlns:w14="http://schemas.microsoft.com/office/word/2010/wordml" xmlns:w15="http://schemas.microsoft.com/office/word/2012/wordml" xmlns:w16cex="http://schemas.microsoft.com/office/word/2018/wordml/cex" xmlns:w16cid="http://schemas.microsoft.com/office/word/2016/wordml/cid" xmlns:w16="http://schemas.microsoft.com/office/word/2018/wordml" xmlns:w16sdtdh="http://schemas.microsoft.com/office/word/2020/wordml/sdtdatahash" xmlns:w16se="http://schemas.microsoft.com/office/word/2015/wordml/symex" xmlns:wpg="http://schemas.microsoft.com/office/word/2010/wordprocessingGroup" xmlns:wpi="http://schemas.microsoft.com/office/word/2010/wordprocessingInk" xmlns:wne="http://schemas.microsoft.com/office/word/2006/wordml" xmlns:wps="http://schemas.microsoft.com/office/word/2010/wordprocessingShape" mc:Ignorable="w14 w15 w16se w16cid w16 w16cex w16sdtdh wp14">
+<w:document xmlns:wpc="http://schemas.microsoft.com/office/word/2010/wordprocessingCanvas" xmlns:cx="http://schemas.microsoft.com/office/drawing/2014/chartex" xmlns:cx1="http://schemas.microsoft.com/office/drawing/2015/9/8/chartex" xmlns:mc="http://schemas.openxmlformats.org/markup-compatibility/2006" xmlns:o="urn:schemas-microsoft-com:office:office" xmlns:r="http://schemas.openxmlformats.org/officeDocument/2006/relationships" xmlns:m="http://schemas.openxmlformats.org/officeDocument/2006/math" xmlns:v="urn:schemas-microsoft-com:vml" xmlns:wp14="http://schemas.microsoft.com/office/word/2010/wordprocessingDrawing" xmlns:wp="http://schemas.openxmlformats.org/drawingml/2006/wordprocessingDrawing" xmlns:w10="urn:schemas-microsoft-com:office:word" xmlns:w="http://schemas.openxmlformats.org/wordprocessingml/2006/main" xmlns:w14="http://schemas.microsoft.com/office/word/2010/wordml" xmlns:w15="http://schemas.microsoft.com/office/word/2012/wordml" xmlns:w16se="http://schemas.microsoft.com/office/word/2015/wordml/symex" xmlns:wpg="http://schemas.microsoft.com/office/word/2010/wordprocessingGroup" xmlns:wpi="http://schemas.microsoft.com/office/word/2010/wordprocessingInk" xmlns:wne="http://schemas.microsoft.com/office/word/2006/wordml" xmlns:wps="http://schemas.microsoft.com/office/word/2010/wordprocessingShape" mc:Ignorable="w14 w15 w16se wp14">
   <w:body>
     <w:tbl>
       <w:tblPr>
-        <w:tblStyle w:val="TableGrid"/>
+        <w:tblStyle w:val="Tablaconcuadrcula"/>
         <w:tblpPr w:leftFromText="141" w:rightFromText="141" w:horzAnchor="page" w:tblpX="-29" w:tblpY="-1368"/>
         <w:tblW w:w="11884" w:type="dxa"/>
         <w:tblBorders>
@@ -50,6 +50,7 @@
                 <w:b/>
                 <w:bCs/>
                 <w:noProof/>
+                <w:lang w:val="es-MX" w:eastAsia="es-MX"/>
               </w:rPr>
               <mc:AlternateContent>
                 <mc:Choice Requires="wps">
@@ -142,7 +143,7 @@
                     </wp:anchor>
                   </w:drawing>
                 </mc:Choice>
-                <mc:Fallback>
+                <mc:Fallback xmlns:w16sdtdh="http://schemas.microsoft.com/office/word/2020/wordml/sdtdatahash" xmlns:w16="http://schemas.microsoft.com/office/word/2018/wordml" xmlns:w16cid="http://schemas.microsoft.com/office/word/2016/wordml/cid" xmlns:w16cex="http://schemas.microsoft.com/office/word/2018/wordml/cex" xmlns:am3d="http://schemas.microsoft.com/office/drawing/2017/model3d" xmlns:aink="http://schemas.microsoft.com/office/drawing/2016/ink" xmlns:cx8="http://schemas.microsoft.com/office/drawing/2016/5/14/chartex" xmlns:cx7="http://schemas.microsoft.com/office/drawing/2016/5/13/chartex" xmlns:cx6="http://schemas.microsoft.com/office/drawing/2016/5/12/chartex" xmlns:cx5="http://schemas.microsoft.com/office/drawing/2016/5/11/chartex" xmlns:cx4="http://schemas.microsoft.com/office/drawing/2016/5/10/chartex" xmlns:cx3="http://schemas.microsoft.com/office/drawing/2016/5/9/chartex" xmlns:cx2="http://schemas.microsoft.com/office/drawing/2015/10/21/chartex">
                   <w:pict>
                     <v:shapetype w14:anchorId="4D27F216" id="_x0000_t202" coordsize="21600,21600" o:spt="202" path="m,l,21600r21600,l21600,xe">
                       <v:stroke joinstyle="miter"/>
@@ -198,6 +199,7 @@
                 <w:b/>
                 <w:bCs/>
                 <w:noProof/>
+                <w:lang w:val="es-MX" w:eastAsia="es-MX"/>
               </w:rPr>
               <mc:AlternateContent>
                 <mc:Choice Requires="wps">
@@ -290,7 +292,7 @@
                     </wp:anchor>
                   </w:drawing>
                 </mc:Choice>
-                <mc:Fallback>
+                <mc:Fallback xmlns:w16sdtdh="http://schemas.microsoft.com/office/word/2020/wordml/sdtdatahash" xmlns:w16="http://schemas.microsoft.com/office/word/2018/wordml" xmlns:w16cid="http://schemas.microsoft.com/office/word/2016/wordml/cid" xmlns:w16cex="http://schemas.microsoft.com/office/word/2018/wordml/cex" xmlns:am3d="http://schemas.microsoft.com/office/drawing/2017/model3d" xmlns:aink="http://schemas.microsoft.com/office/drawing/2016/ink" xmlns:cx8="http://schemas.microsoft.com/office/drawing/2016/5/14/chartex" xmlns:cx7="http://schemas.microsoft.com/office/drawing/2016/5/13/chartex" xmlns:cx6="http://schemas.microsoft.com/office/drawing/2016/5/12/chartex" xmlns:cx5="http://schemas.microsoft.com/office/drawing/2016/5/11/chartex" xmlns:cx4="http://schemas.microsoft.com/office/drawing/2016/5/10/chartex" xmlns:cx3="http://schemas.microsoft.com/office/drawing/2016/5/9/chartex" xmlns:cx2="http://schemas.microsoft.com/office/drawing/2015/10/21/chartex">
                   <w:pict>
                     <v:shape w14:anchorId="37EEB8B9" id="Cuadro de texto 5" o:spid="_x0000_s1027" type="#_x0000_t202" style="position:absolute;margin-left:24.6pt;margin-top:46.5pt;width:274.95pt;height:24.75pt;z-index:251661312;visibility:visible;mso-wrap-style:square;mso-width-percent:0;mso-height-percent:0;mso-wrap-distance-left:9pt;mso-wrap-distance-top:0;mso-wrap-distance-right:9pt;mso-wrap-distance-bottom:0;mso-position-horizontal:absolute;mso-position-horizontal-relative:text;mso-position-vertical:absolute;mso-position-vertical-relative:text;mso-width-percent:0;mso-height-percent:0;mso-width-relative:margin;mso-height-relative:margin;v-text-anchor:top" o:gfxdata="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" fillcolor="white [3201]" stroked="f" strokeweight=".5pt">
                       <v:textbox>
@@ -342,6 +344,7 @@
                 <w:b/>
                 <w:bCs/>
                 <w:noProof/>
+                <w:lang w:val="es-MX" w:eastAsia="es-MX"/>
               </w:rPr>
               <mc:AlternateContent>
                 <mc:Choice Requires="wps">
@@ -442,7 +445,7 @@
                     </wp:anchor>
                   </w:drawing>
                 </mc:Choice>
-                <mc:Fallback>
+                <mc:Fallback xmlns:w16sdtdh="http://schemas.microsoft.com/office/word/2020/wordml/sdtdatahash" xmlns:w16="http://schemas.microsoft.com/office/word/2018/wordml" xmlns:w16cid="http://schemas.microsoft.com/office/word/2016/wordml/cid" xmlns:w16cex="http://schemas.microsoft.com/office/word/2018/wordml/cex" xmlns:am3d="http://schemas.microsoft.com/office/drawing/2017/model3d" xmlns:aink="http://schemas.microsoft.com/office/drawing/2016/ink" xmlns:cx8="http://schemas.microsoft.com/office/drawing/2016/5/14/chartex" xmlns:cx7="http://schemas.microsoft.com/office/drawing/2016/5/13/chartex" xmlns:cx6="http://schemas.microsoft.com/office/drawing/2016/5/12/chartex" xmlns:cx5="http://schemas.microsoft.com/office/drawing/2016/5/11/chartex" xmlns:cx4="http://schemas.microsoft.com/office/drawing/2016/5/10/chartex" xmlns:cx3="http://schemas.microsoft.com/office/drawing/2016/5/9/chartex" xmlns:cx2="http://schemas.microsoft.com/office/drawing/2015/10/21/chartex">
                   <w:pict>
                     <v:shape w14:anchorId="171C793A" id="Cuadro de texto 4" o:spid="_x0000_s1028" type="#_x0000_t202" style="position:absolute;margin-left:24.45pt;margin-top:22.25pt;width:275pt;height:19.15pt;z-index:251659264;visibility:visible;mso-wrap-style:square;mso-width-percent:0;mso-wrap-distance-left:9pt;mso-wrap-distance-top:0;mso-wrap-distance-right:9pt;mso-wrap-distance-bottom:0;mso-position-horizontal:absolute;mso-position-horizontal-relative:text;mso-position-vertical:absolute;mso-position-vertical-relative:text;mso-width-percent:0;mso-width-relative:margin;v-text-anchor:top" o:gfxdata="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" fillcolor="white [3201]" stroked="f" strokeweight=".5pt">
                       <v:textbox>
@@ -505,6 +508,7 @@
                 <w:b/>
                 <w:bCs/>
                 <w:noProof/>
+                <w:lang w:val="es-MX" w:eastAsia="es-MX"/>
               </w:rPr>
               <mc:AlternateContent>
                 <mc:Choice Requires="wps">
@@ -549,6 +553,7 @@
                                       <w:color w:val="2F5496" w:themeColor="accent1" w:themeShade="BF"/>
                                     </w:rPr>
                                   </w:pPr>
+                                  <w:proofErr w:type="gramStart"/>
                                   <w:r>
                                     <w:rPr>
                                       <w:rFonts w:ascii="Roboto" w:hAnsi="Roboto"/>
@@ -556,19 +561,9 @@
                                       <w:bCs/>
                                       <w:color w:val="ED7D31" w:themeColor="accent2"/>
                                     </w:rPr>
-                                    <w:t xml:space="preserve">HOJA </w:t>
-                                  </w:r>
-                                  <w:proofErr w:type="spellStart"/>
-                                  <w:r>
-                                    <w:rPr>
-                                      <w:rFonts w:ascii="Roboto" w:hAnsi="Roboto"/>
-                                      <w:b/>
-                                      <w:bCs/>
-                                      <w:color w:val="ED7D31" w:themeColor="accent2"/>
-                                    </w:rPr>
-                                    <w:t>Nº</w:t>
-                                  </w:r>
-                                  <w:proofErr w:type="spellEnd"/>
+                                    <w:t>HOJA Nº</w:t>
+                                  </w:r>
+                                  <w:proofErr w:type="gramEnd"/>
                                   <w:r>
                                     <w:rPr>
                                       <w:rFonts w:ascii="Roboto" w:hAnsi="Roboto"/>
@@ -614,7 +609,7 @@
                     </wp:anchor>
                   </w:drawing>
                 </mc:Choice>
-                <mc:Fallback>
+                <mc:Fallback xmlns:w16sdtdh="http://schemas.microsoft.com/office/word/2020/wordml/sdtdatahash" xmlns:w16="http://schemas.microsoft.com/office/word/2018/wordml" xmlns:w16cid="http://schemas.microsoft.com/office/word/2016/wordml/cid" xmlns:w16cex="http://schemas.microsoft.com/office/word/2018/wordml/cex" xmlns:am3d="http://schemas.microsoft.com/office/drawing/2017/model3d" xmlns:aink="http://schemas.microsoft.com/office/drawing/2016/ink" xmlns:cx8="http://schemas.microsoft.com/office/drawing/2016/5/14/chartex" xmlns:cx7="http://schemas.microsoft.com/office/drawing/2016/5/13/chartex" xmlns:cx6="http://schemas.microsoft.com/office/drawing/2016/5/12/chartex" xmlns:cx5="http://schemas.microsoft.com/office/drawing/2016/5/11/chartex" xmlns:cx4="http://schemas.microsoft.com/office/drawing/2016/5/10/chartex" xmlns:cx3="http://schemas.microsoft.com/office/drawing/2016/5/9/chartex" xmlns:cx2="http://schemas.microsoft.com/office/drawing/2015/10/21/chartex">
                   <w:pict>
                     <v:shape w14:anchorId="632B808A" id="Cuadro de texto 7" o:spid="_x0000_s1029" type="#_x0000_t202" style="position:absolute;margin-left:430.4pt;margin-top:46.1pt;width:148.6pt;height:19.15pt;z-index:251665408;visibility:visible;mso-wrap-style:square;mso-width-percent:0;mso-wrap-distance-left:9pt;mso-wrap-distance-top:0;mso-wrap-distance-right:9pt;mso-wrap-distance-bottom:0;mso-position-horizontal:absolute;mso-position-horizontal-relative:text;mso-position-vertical:absolute;mso-position-vertical-relative:text;mso-width-percent:0;mso-width-relative:margin;v-text-anchor:top" o:gfxdata="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" fillcolor="white [3201]" stroked="f" strokeweight=".5pt">
                       <v:textbox>
@@ -704,6 +699,7 @@
                 <w:b/>
                 <w:bCs/>
                 <w:noProof/>
+                <w:lang w:val="es-MX" w:eastAsia="es-MX"/>
               </w:rPr>
               <mc:AlternateContent>
                 <mc:Choice Requires="wps">
@@ -861,18 +857,7 @@
                                       <w:highlight w:val="yellow"/>
                                       <w:lang w:val="es-ES"/>
                                     </w:rPr>
-                                    <w:t>metadatos</w:t>
-                                  </w:r>
-                                  <w:r>
-                                    <w:rPr>
-                                      <w:b/>
-                                      <w:bCs/>
-                                      <w:sz w:val="20"/>
-                                      <w:szCs w:val="20"/>
-                                      <w:highlight w:val="yellow"/>
-                                      <w:lang w:val="es-ES"/>
-                                    </w:rPr>
-                                    <w:t>:</w:t>
+                                    <w:t>metadatos:</w:t>
                                   </w:r>
                                   <w:r>
                                     <w:rPr>
@@ -951,7 +936,7 @@
                                     </w:rPr>
                                     <w:t>El elemento </w:t>
                                   </w:r>
-                                  <w:hyperlink r:id="rId4" w:history="1">
+                                  <w:hyperlink r:id="rId5" w:history="1">
                                     <w:r>
                                       <w:rPr>
                                         <w:sz w:val="20"/>
@@ -1057,7 +1042,7 @@
                                     </w:rPr>
                                     <w:t>Los metadatos son datos que describen datos, y HTML tiene una forma «oficial» de introducir metadatos en un documento — el elemento </w:t>
                                   </w:r>
-                                  <w:hyperlink r:id="rId5" w:history="1">
+                                  <w:hyperlink r:id="rId6" w:history="1">
                                     <w:r>
                                       <w:rPr>
                                         <w:lang w:val="es-ES"/>
@@ -1094,7 +1079,7 @@
                     </wp:anchor>
                   </w:drawing>
                 </mc:Choice>
-                <mc:Fallback>
+                <mc:Fallback xmlns:w16sdtdh="http://schemas.microsoft.com/office/word/2020/wordml/sdtdatahash" xmlns:w16="http://schemas.microsoft.com/office/word/2018/wordml" xmlns:w16cid="http://schemas.microsoft.com/office/word/2016/wordml/cid" xmlns:w16cex="http://schemas.microsoft.com/office/word/2018/wordml/cex" xmlns:am3d="http://schemas.microsoft.com/office/drawing/2017/model3d" xmlns:aink="http://schemas.microsoft.com/office/drawing/2016/ink" xmlns:cx8="http://schemas.microsoft.com/office/drawing/2016/5/14/chartex" xmlns:cx7="http://schemas.microsoft.com/office/drawing/2016/5/13/chartex" xmlns:cx6="http://schemas.microsoft.com/office/drawing/2016/5/12/chartex" xmlns:cx5="http://schemas.microsoft.com/office/drawing/2016/5/11/chartex" xmlns:cx4="http://schemas.microsoft.com/office/drawing/2016/5/10/chartex" xmlns:cx3="http://schemas.microsoft.com/office/drawing/2016/5/9/chartex" xmlns:cx2="http://schemas.microsoft.com/office/drawing/2015/10/21/chartex">
                   <w:pict>
                     <v:shape w14:anchorId="61E1AC6C" id="Cuadro de texto 9" o:spid="_x0000_s1030" type="#_x0000_t202" style="position:absolute;margin-left:10.35pt;margin-top:31.1pt;width:180pt;height:420pt;z-index:251669504;visibility:visible;mso-wrap-style:square;mso-width-percent:0;mso-height-percent:0;mso-wrap-distance-left:9pt;mso-wrap-distance-top:0;mso-wrap-distance-right:9pt;mso-wrap-distance-bottom:0;mso-position-horizontal:absolute;mso-position-horizontal-relative:text;mso-position-vertical:absolute;mso-position-vertical-relative:text;mso-width-percent:0;mso-height-percent:0;mso-width-relative:margin;mso-height-relative:margin;v-text-anchor:top" o:gfxdata="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" fillcolor="white [3201]" stroked="f" strokeweight=".5pt">
                       <v:textbox>
@@ -1308,7 +1293,7 @@
                               </w:rPr>
                               <w:t>El elemento </w:t>
                             </w:r>
-                            <w:hyperlink r:id="rId6" w:history="1">
+                            <w:hyperlink r:id="rId7" w:history="1">
                               <w:r>
                                 <w:rPr>
                                   <w:sz w:val="20"/>
@@ -1414,7 +1399,7 @@
                               </w:rPr>
                               <w:t>Los metadatos son datos que describen datos, y HTML tiene una forma «oficial» de introducir metadatos en un documento — el elemento </w:t>
                             </w:r>
-                            <w:hyperlink r:id="rId7" w:history="1">
+                            <w:hyperlink r:id="rId8" w:history="1">
                               <w:r>
                                 <w:rPr>
                                   <w:lang w:val="es-ES"/>
@@ -1444,6 +1429,7 @@
                 <w:b/>
                 <w:bCs/>
                 <w:noProof/>
+                <w:lang w:val="es-MX" w:eastAsia="es-MX"/>
               </w:rPr>
               <mc:AlternateContent>
                 <mc:Choice Requires="wps">
@@ -1524,7 +1510,7 @@
                     </wp:anchor>
                   </w:drawing>
                 </mc:Choice>
-                <mc:Fallback>
+                <mc:Fallback xmlns:w16sdtdh="http://schemas.microsoft.com/office/word/2020/wordml/sdtdatahash" xmlns:w16="http://schemas.microsoft.com/office/word/2018/wordml" xmlns:w16cid="http://schemas.microsoft.com/office/word/2016/wordml/cid" xmlns:w16cex="http://schemas.microsoft.com/office/word/2018/wordml/cex" xmlns:am3d="http://schemas.microsoft.com/office/drawing/2017/model3d" xmlns:aink="http://schemas.microsoft.com/office/drawing/2016/ink" xmlns:cx8="http://schemas.microsoft.com/office/drawing/2016/5/14/chartex" xmlns:cx7="http://schemas.microsoft.com/office/drawing/2016/5/13/chartex" xmlns:cx6="http://schemas.microsoft.com/office/drawing/2016/5/12/chartex" xmlns:cx5="http://schemas.microsoft.com/office/drawing/2016/5/11/chartex" xmlns:cx4="http://schemas.microsoft.com/office/drawing/2016/5/10/chartex" xmlns:cx3="http://schemas.microsoft.com/office/drawing/2016/5/9/chartex" xmlns:cx2="http://schemas.microsoft.com/office/drawing/2015/10/21/chartex">
                   <w:pict>
                     <v:shape w14:anchorId="7A45FC1B" id="Cuadro de texto 8" o:spid="_x0000_s1031" type="#_x0000_t202" style="position:absolute;margin-left:24.5pt;margin-top:9.95pt;width:142.45pt;height:25.3pt;z-index:251667456;visibility:visible;mso-wrap-style:square;mso-width-percent:0;mso-height-percent:0;mso-wrap-distance-left:9pt;mso-wrap-distance-top:0;mso-wrap-distance-right:9pt;mso-wrap-distance-bottom:0;mso-position-horizontal:absolute;mso-position-horizontal-relative:text;mso-position-vertical:absolute;mso-position-vertical-relative:text;mso-width-percent:0;mso-height-percent:0;mso-width-relative:margin;mso-height-relative:margin;v-text-anchor:top" o:gfxdata="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" fillcolor="white [3201]" stroked="f" strokeweight=".5pt">
                       <v:textbox>
@@ -1575,6 +1561,7 @@
             <w:r>
               <w:rPr>
                 <w:noProof/>
+                <w:lang w:val="es-MX" w:eastAsia="es-MX"/>
               </w:rPr>
               <w:drawing>
                 <wp:anchor distT="0" distB="0" distL="114300" distR="114300" simplePos="0" relativeHeight="251681792" behindDoc="1" locked="0" layoutInCell="1" allowOverlap="1" wp14:anchorId="359F5A8C" wp14:editId="0F297B10">
@@ -1600,7 +1587,7 @@
                           <pic:cNvPicPr/>
                         </pic:nvPicPr>
                         <pic:blipFill>
-                          <a:blip r:embed="rId8">
+                          <a:blip r:embed="rId9">
                             <a:extLst>
                               <a:ext uri="{28A0092B-C50C-407E-A947-70E740481C1C}">
                                 <a14:useLocalDpi xmlns:a14="http://schemas.microsoft.com/office/drawing/2010/main" val="0"/>
@@ -1646,6 +1633,7 @@
                 <w:b/>
                 <w:bCs/>
                 <w:noProof/>
+                <w:lang w:val="es-MX" w:eastAsia="es-MX"/>
               </w:rPr>
               <mc:AlternateContent>
                 <mc:Choice Requires="wps">
@@ -2177,12 +2165,13 @@
                                   <w:r>
                                     <w:rPr>
                                       <w:noProof/>
+                                      <w:lang w:val="es-MX" w:eastAsia="es-MX"/>
                                     </w:rPr>
                                     <w:drawing>
                                       <wp:inline distT="0" distB="0" distL="0" distR="0" wp14:anchorId="5D8E399E" wp14:editId="2E9FE129">
                                         <wp:extent cx="3924300" cy="466725"/>
                                         <wp:effectExtent l="19050" t="19050" r="19050" b="28575"/>
-                                        <wp:docPr id="2" name="Picture 2"/>
+                                        <wp:docPr id="3" name="Picture 2"/>
                                         <wp:cNvGraphicFramePr>
                                           <a:graphicFrameLocks xmlns:a="http://schemas.openxmlformats.org/drawingml/2006/main" noChangeAspect="1"/>
                                         </wp:cNvGraphicFramePr>
@@ -2194,7 +2183,7 @@
                                                 <pic:cNvPicPr/>
                                               </pic:nvPicPr>
                                               <pic:blipFill>
-                                                <a:blip r:embed="rId9"/>
+                                                <a:blip r:embed="rId10"/>
                                                 <a:stretch>
                                                   <a:fillRect/>
                                                 </a:stretch>
@@ -2391,15 +2380,7 @@
                                       <w:szCs w:val="20"/>
                                       <w:lang w:val="es-ES"/>
                                     </w:rPr>
-                                    <w:t xml:space="preserve">nos </w:t>
-                                  </w:r>
-                                  <w:r>
-                                    <w:rPr>
-                                      <w:sz w:val="20"/>
-                                      <w:szCs w:val="20"/>
-                                      <w:lang w:val="es-ES"/>
-                                    </w:rPr>
-                                    <w:t xml:space="preserve">ayudara a que los robots de búsqueda nos ayuden a que un usuario encuentre nuestra </w:t>
+                                    <w:t xml:space="preserve">nos ayudara a que los robots de búsqueda nos ayuden a que un usuario encuentre nuestra </w:t>
                                   </w:r>
                                   <w:proofErr w:type="spellStart"/>
                                   <w:r>
@@ -2620,34 +2601,15 @@
                                       <w:szCs w:val="20"/>
                                       <w:lang w:val="es-MX"/>
                                     </w:rPr>
-                                    <w:t>=1.0</w:t>
-                                  </w:r>
-                                  <w:r>
-                                    <w:rPr>
-                                      <w:b/>
-                                      <w:bCs/>
-                                      <w:color w:val="C00000"/>
+                                    <w:t xml:space="preserve">=1.0" </w:t>
+                                  </w:r>
+                                  <w:r>
+                                    <w:rPr>
                                       <w:sz w:val="20"/>
                                       <w:szCs w:val="20"/>
                                       <w:lang w:val="es-MX"/>
                                     </w:rPr>
-                                    <w:t xml:space="preserve">" </w:t>
-                                  </w:r>
-                                  <w:r>
-                                    <w:rPr>
-                                      <w:sz w:val="20"/>
-                                      <w:szCs w:val="20"/>
-                                      <w:lang w:val="es-MX"/>
-                                    </w:rPr>
-                                    <w:t xml:space="preserve">nos </w:t>
-                                  </w:r>
-                                  <w:r>
-                                    <w:rPr>
-                                      <w:sz w:val="20"/>
-                                      <w:szCs w:val="20"/>
-                                      <w:lang w:val="es-MX"/>
-                                    </w:rPr>
-                                    <w:t xml:space="preserve">ayuda a mejorar la experiencia de usuario en smartphones, o un celular cuando abre nuestra </w:t>
+                                    <w:t xml:space="preserve">nos ayuda a mejorar la experiencia de usuario en smartphones, o un celular cuando abre nuestra </w:t>
                                   </w:r>
                                   <w:proofErr w:type="spellStart"/>
                                   <w:r>
@@ -2840,13 +2802,23 @@
                                     </w:rPr>
                                     <w:t xml:space="preserve"> </w:t>
                                   </w:r>
+                                  <w:proofErr w:type="spellStart"/>
                                   <w:r>
                                     <w:rPr>
                                       <w:sz w:val="20"/>
                                       <w:szCs w:val="20"/>
                                       <w:lang w:val="en-US"/>
                                     </w:rPr>
-                                    <w:t xml:space="preserve">Podemos </w:t>
+                                    <w:t>Podemos</w:t>
+                                  </w:r>
+                                  <w:proofErr w:type="spellEnd"/>
+                                  <w:r>
+                                    <w:rPr>
+                                      <w:sz w:val="20"/>
+                                      <w:szCs w:val="20"/>
+                                      <w:lang w:val="en-US"/>
+                                    </w:rPr>
+                                    <w:t xml:space="preserve"> </w:t>
                                   </w:r>
                                   <w:proofErr w:type="spellStart"/>
                                   <w:r>
@@ -2913,7 +2885,7 @@
                     </wp:anchor>
                   </w:drawing>
                 </mc:Choice>
-                <mc:Fallback>
+                <mc:Fallback xmlns:w16sdtdh="http://schemas.microsoft.com/office/word/2020/wordml/sdtdatahash" xmlns:w16="http://schemas.microsoft.com/office/word/2018/wordml" xmlns:w16cid="http://schemas.microsoft.com/office/word/2016/wordml/cid" xmlns:w16cex="http://schemas.microsoft.com/office/word/2018/wordml/cex" xmlns:am3d="http://schemas.microsoft.com/office/drawing/2017/model3d" xmlns:aink="http://schemas.microsoft.com/office/drawing/2016/ink" xmlns:cx8="http://schemas.microsoft.com/office/drawing/2016/5/14/chartex" xmlns:cx7="http://schemas.microsoft.com/office/drawing/2016/5/13/chartex" xmlns:cx6="http://schemas.microsoft.com/office/drawing/2016/5/12/chartex" xmlns:cx5="http://schemas.microsoft.com/office/drawing/2016/5/11/chartex" xmlns:cx4="http://schemas.microsoft.com/office/drawing/2016/5/10/chartex" xmlns:cx3="http://schemas.microsoft.com/office/drawing/2016/5/9/chartex" xmlns:cx2="http://schemas.microsoft.com/office/drawing/2015/10/21/chartex">
                   <w:pict>
                     <v:shape w14:anchorId="73C4836F" id="Cuadro de texto 12" o:spid="_x0000_s1032" type="#_x0000_t202" style="position:absolute;margin-left:.2pt;margin-top:11.05pt;width:372.05pt;height:318.75pt;z-index:251675648;visibility:visible;mso-wrap-style:square;mso-width-percent:0;mso-height-percent:0;mso-wrap-distance-left:9pt;mso-wrap-distance-top:0;mso-wrap-distance-right:9pt;mso-wrap-distance-bottom:0;mso-position-horizontal:absolute;mso-position-horizontal-relative:text;mso-position-vertical:absolute;mso-position-vertical-relative:text;mso-width-percent:0;mso-height-percent:0;mso-width-relative:margin;mso-height-relative:margin;v-text-anchor:top" o:gfxdata="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" fillcolor="white [3201]" stroked="f" strokeweight=".5pt">
                       <v:textbox>
@@ -3428,7 +3400,7 @@
                                           <pic:cNvPicPr/>
                                         </pic:nvPicPr>
                                         <pic:blipFill>
-                                          <a:blip r:embed="rId9"/>
+                                          <a:blip r:embed="rId11"/>
                                           <a:stretch>
                                             <a:fillRect/>
                                           </a:stretch>
@@ -4161,6 +4133,304 @@
           <w:p/>
         </w:tc>
       </w:tr>
+    </w:tbl>
+    <w:p>
+      <w:r>
+        <w:rPr>
+          <w:rFonts w:ascii="Roboto" w:hAnsi="Roboto"/>
+          <w:b/>
+          <w:bCs/>
+          <w:noProof/>
+          <w:lang w:val="es-MX" w:eastAsia="es-MX"/>
+        </w:rPr>
+        <mc:AlternateContent>
+          <mc:Choice Requires="wps">
+            <w:drawing>
+              <wp:anchor distT="0" distB="0" distL="114300" distR="114300" simplePos="0" relativeHeight="251677696" behindDoc="0" locked="0" layoutInCell="1" allowOverlap="1" wp14:anchorId="1E25B31E" wp14:editId="7F43245C">
+                <wp:simplePos x="0" y="0"/>
+                <wp:positionH relativeFrom="column">
+                  <wp:posOffset>1832610</wp:posOffset>
+                </wp:positionH>
+                <wp:positionV relativeFrom="paragraph">
+                  <wp:posOffset>8015605</wp:posOffset>
+                </wp:positionV>
+                <wp:extent cx="3277640" cy="321013"/>
+                <wp:effectExtent l="0" t="0" r="0" b="0"/>
+                <wp:wrapNone/>
+                <wp:docPr id="13" name="Cuadro de texto 13"/>
+                <wp:cNvGraphicFramePr/>
+                <a:graphic xmlns:a="http://schemas.openxmlformats.org/drawingml/2006/main">
+                  <a:graphicData uri="http://schemas.microsoft.com/office/word/2010/wordprocessingShape">
+                    <wps:wsp>
+                      <wps:cNvSpPr txBox="1"/>
+                      <wps:spPr>
+                        <a:xfrm>
+                          <a:off x="0" y="0"/>
+                          <a:ext cx="3277640" cy="321013"/>
+                        </a:xfrm>
+                        <a:prstGeom prst="rect">
+                          <a:avLst/>
+                        </a:prstGeom>
+                        <a:solidFill>
+                          <a:schemeClr val="lt1"/>
+                        </a:solidFill>
+                        <a:ln w="6350">
+                          <a:noFill/>
+                        </a:ln>
+                      </wps:spPr>
+                      <wps:txbx>
+                        <w:txbxContent>
+                          <w:p>
+                            <w:pPr>
+                              <w:jc w:val="center"/>
+                              <w:rPr>
+                                <w:sz w:val="30"/>
+                                <w:szCs w:val="30"/>
+                                <w:lang w:val="es-ES"/>
+                              </w:rPr>
+                            </w:pPr>
+                            <w:r>
+                              <w:rPr>
+                                <w:rFonts w:ascii="Roboto" w:hAnsi="Roboto"/>
+                                <w:b/>
+                                <w:bCs/>
+                                <w:color w:val="ED7D31" w:themeColor="accent2"/>
+                                <w:sz w:val="30"/>
+                                <w:szCs w:val="30"/>
+                                <w:lang w:val="es-ES"/>
+                              </w:rPr>
+                              <w:t>RESUMEN</w:t>
+                            </w:r>
+                          </w:p>
+                        </w:txbxContent>
+                      </wps:txbx>
+                      <wps:bodyPr rot="0" spcFirstLastPara="0" vertOverflow="overflow" horzOverflow="overflow" vert="horz" wrap="square" lIns="91440" tIns="45720" rIns="91440" bIns="45720" numCol="1" spcCol="0" rtlCol="0" fromWordArt="0" anchor="t" anchorCtr="0" forceAA="0" compatLnSpc="1">
+                        <a:prstTxWarp prst="textNoShape">
+                          <a:avLst/>
+                        </a:prstTxWarp>
+                        <a:noAutofit/>
+                      </wps:bodyPr>
+                    </wps:wsp>
+                  </a:graphicData>
+                </a:graphic>
+                <wp14:sizeRelH relativeFrom="margin">
+                  <wp14:pctWidth>0</wp14:pctWidth>
+                </wp14:sizeRelH>
+                <wp14:sizeRelV relativeFrom="margin">
+                  <wp14:pctHeight>0</wp14:pctHeight>
+                </wp14:sizeRelV>
+              </wp:anchor>
+            </w:drawing>
+          </mc:Choice>
+          <mc:Fallback>
+            <w:pict>
+              <v:shapetype w14:anchorId="1E25B31E" id="_x0000_t202" coordsize="21600,21600" o:spt="202" path="m,l,21600r21600,l21600,xe">
+                <v:stroke joinstyle="miter"/>
+                <v:path gradientshapeok="t" o:connecttype="rect"/>
+              </v:shapetype>
+              <v:shape id="Cuadro de texto 13" o:spid="_x0000_s1033" type="#_x0000_t202" style="position:absolute;margin-left:144.3pt;margin-top:631.15pt;width:258.1pt;height:25.3pt;z-index:251677696;visibility:visible;mso-wrap-style:square;mso-width-percent:0;mso-height-percent:0;mso-wrap-distance-left:9pt;mso-wrap-distance-top:0;mso-wrap-distance-right:9pt;mso-wrap-distance-bottom:0;mso-position-horizontal:absolute;mso-position-horizontal-relative:text;mso-position-vertical:absolute;mso-position-vertical-relative:text;mso-width-percent:0;mso-height-percent:0;mso-width-relative:margin;mso-height-relative:margin;v-text-anchor:top" o:gfxdata="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" fillcolor="white [3201]" stroked="f" strokeweight=".5pt">
+                <v:textbox>
+                  <w:txbxContent>
+                    <w:p>
+                      <w:pPr>
+                        <w:jc w:val="center"/>
+                        <w:rPr>
+                          <w:sz w:val="30"/>
+                          <w:szCs w:val="30"/>
+                          <w:lang w:val="es-ES"/>
+                        </w:rPr>
+                      </w:pPr>
+                      <w:r>
+                        <w:rPr>
+                          <w:rFonts w:ascii="Roboto" w:hAnsi="Roboto"/>
+                          <w:b/>
+                          <w:bCs/>
+                          <w:color w:val="ED7D31" w:themeColor="accent2"/>
+                          <w:sz w:val="30"/>
+                          <w:szCs w:val="30"/>
+                          <w:lang w:val="es-ES"/>
+                        </w:rPr>
+                        <w:t>RESUMEN</w:t>
+                      </w:r>
+                    </w:p>
+                  </w:txbxContent>
+                </v:textbox>
+              </v:shape>
+            </w:pict>
+          </mc:Fallback>
+        </mc:AlternateContent>
+      </w:r>
+      <w:r>
+        <w:rPr>
+          <w:rFonts w:ascii="Roboto" w:hAnsi="Roboto"/>
+          <w:b/>
+          <w:bCs/>
+          <w:noProof/>
+          <w:lang w:val="es-MX" w:eastAsia="es-MX"/>
+        </w:rPr>
+        <mc:AlternateContent>
+          <mc:Choice Requires="wps">
+            <w:drawing>
+              <wp:anchor distT="0" distB="0" distL="114300" distR="114300" simplePos="0" relativeHeight="251679744" behindDoc="0" locked="0" layoutInCell="1" allowOverlap="1" wp14:anchorId="1431EF3E" wp14:editId="66514EBC">
+                <wp:simplePos x="0" y="0"/>
+                <wp:positionH relativeFrom="column">
+                  <wp:posOffset>271145</wp:posOffset>
+                </wp:positionH>
+                <wp:positionV relativeFrom="paragraph">
+                  <wp:posOffset>8463915</wp:posOffset>
+                </wp:positionV>
+                <wp:extent cx="7130374" cy="1673158"/>
+                <wp:effectExtent l="0" t="0" r="0" b="3810"/>
+                <wp:wrapNone/>
+                <wp:docPr id="14" name="Cuadro de texto 14"/>
+                <wp:cNvGraphicFramePr/>
+                <a:graphic xmlns:a="http://schemas.openxmlformats.org/drawingml/2006/main">
+                  <a:graphicData uri="http://schemas.microsoft.com/office/word/2010/wordprocessingShape">
+                    <wps:wsp>
+                      <wps:cNvSpPr txBox="1"/>
+                      <wps:spPr>
+                        <a:xfrm>
+                          <a:off x="0" y="0"/>
+                          <a:ext cx="7130374" cy="1673158"/>
+                        </a:xfrm>
+                        <a:prstGeom prst="rect">
+                          <a:avLst/>
+                        </a:prstGeom>
+                        <a:solidFill>
+                          <a:schemeClr val="lt1"/>
+                        </a:solidFill>
+                        <a:ln w="6350">
+                          <a:noFill/>
+                        </a:ln>
+                      </wps:spPr>
+                      <wps:txbx>
+                        <w:txbxContent>
+                          <w:p>
+                            <w:pPr>
+                              <w:jc w:val="center"/>
+                              <w:rPr>
+                                <w:sz w:val="20"/>
+                                <w:szCs w:val="20"/>
+                                <w:lang w:val="es-ES"/>
+                              </w:rPr>
+                            </w:pPr>
+                            <w:r>
+                              <w:rPr>
+                                <w:sz w:val="20"/>
+                                <w:szCs w:val="20"/>
+                                <w:lang w:val="es-ES"/>
+                              </w:rPr>
+                              <w:t xml:space="preserve">Es importante poner atención a los atributos ocultos que nos ayudan a darle una mejor experiencia al usuario, en nuestro caso como FRONT-END </w:t>
+                            </w:r>
+                            <w:proofErr w:type="spellStart"/>
+                            <w:r>
+                              <w:rPr>
+                                <w:sz w:val="20"/>
+                                <w:szCs w:val="20"/>
+                                <w:lang w:val="es-ES"/>
+                              </w:rPr>
+                              <w:t>Development</w:t>
+                            </w:r>
+                            <w:proofErr w:type="spellEnd"/>
+                            <w:r>
+                              <w:rPr>
+                                <w:sz w:val="20"/>
+                                <w:szCs w:val="20"/>
+                                <w:lang w:val="es-ES"/>
+                              </w:rPr>
+                              <w:t xml:space="preserve"> esa debe de ser nuestra prioridad, darle la mejor experiencia al usuario para que use nuestra pagina web, que puede ser “Estática” o “Dinámica”.</w:t>
+                            </w:r>
+                          </w:p>
+                        </w:txbxContent>
+                      </wps:txbx>
+                      <wps:bodyPr rot="0" spcFirstLastPara="0" vertOverflow="overflow" horzOverflow="overflow" vert="horz" wrap="square" lIns="91440" tIns="45720" rIns="91440" bIns="45720" numCol="1" spcCol="0" rtlCol="0" fromWordArt="0" anchor="t" anchorCtr="0" forceAA="0" compatLnSpc="1">
+                        <a:prstTxWarp prst="textNoShape">
+                          <a:avLst/>
+                        </a:prstTxWarp>
+                        <a:noAutofit/>
+                      </wps:bodyPr>
+                    </wps:wsp>
+                  </a:graphicData>
+                </a:graphic>
+                <wp14:sizeRelH relativeFrom="margin">
+                  <wp14:pctWidth>0</wp14:pctWidth>
+                </wp14:sizeRelH>
+                <wp14:sizeRelV relativeFrom="margin">
+                  <wp14:pctHeight>0</wp14:pctHeight>
+                </wp14:sizeRelV>
+              </wp:anchor>
+            </w:drawing>
+          </mc:Choice>
+          <mc:Fallback>
+            <w:pict>
+              <v:shape w14:anchorId="1431EF3E" id="Cuadro de texto 14" o:spid="_x0000_s1034" type="#_x0000_t202" style="position:absolute;margin-left:21.35pt;margin-top:666.45pt;width:561.45pt;height:131.75pt;z-index:251679744;visibility:visible;mso-wrap-style:square;mso-width-percent:0;mso-height-percent:0;mso-wrap-distance-left:9pt;mso-wrap-distance-top:0;mso-wrap-distance-right:9pt;mso-wrap-distance-bottom:0;mso-position-horizontal:absolute;mso-position-horizontal-relative:text;mso-position-vertical:absolute;mso-position-vertical-relative:text;mso-width-percent:0;mso-height-percent:0;mso-width-relative:margin;mso-height-relative:margin;v-text-anchor:top" o:gfxdata="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" fillcolor="white [3201]" stroked="f" strokeweight=".5pt">
+                <v:textbox>
+                  <w:txbxContent>
+                    <w:p>
+                      <w:pPr>
+                        <w:jc w:val="center"/>
+                        <w:rPr>
+                          <w:sz w:val="20"/>
+                          <w:szCs w:val="20"/>
+                          <w:lang w:val="es-ES"/>
+                        </w:rPr>
+                      </w:pPr>
+                      <w:r>
+                        <w:rPr>
+                          <w:sz w:val="20"/>
+                          <w:szCs w:val="20"/>
+                          <w:lang w:val="es-ES"/>
+                        </w:rPr>
+                        <w:t xml:space="preserve">Es importante poner atención a los atributos ocultos que nos ayudan a darle una mejor experiencia al usuario, en nuestro caso como FRONT-END </w:t>
+                      </w:r>
+                      <w:proofErr w:type="spellStart"/>
+                      <w:r>
+                        <w:rPr>
+                          <w:sz w:val="20"/>
+                          <w:szCs w:val="20"/>
+                          <w:lang w:val="es-ES"/>
+                        </w:rPr>
+                        <w:t>Development</w:t>
+                      </w:r>
+                      <w:proofErr w:type="spellEnd"/>
+                      <w:r>
+                        <w:rPr>
+                          <w:sz w:val="20"/>
+                          <w:szCs w:val="20"/>
+                          <w:lang w:val="es-ES"/>
+                        </w:rPr>
+                        <w:t xml:space="preserve"> esa debe de ser nuestra prioridad, darle la mejor experiencia al usuario para que use nuestra pagina web, que puede ser “Estática” o “Dinámica”.</w:t>
+                      </w:r>
+                    </w:p>
+                  </w:txbxContent>
+                </v:textbox>
+              </v:shape>
+            </w:pict>
+          </mc:Fallback>
+        </mc:AlternateContent>
+      </w:r>
+      <w:r>
+        <w:br w:type="page"/>
+      </w:r>
+    </w:p>
+    <w:tbl>
+      <w:tblPr>
+        <w:tblStyle w:val="Tablaconcuadrcula"/>
+        <w:tblpPr w:leftFromText="141" w:rightFromText="141" w:horzAnchor="page" w:tblpX="-29" w:tblpY="-1368"/>
+        <w:tblW w:w="11884" w:type="dxa"/>
+        <w:tblBorders>
+          <w:top w:val="double" w:sz="4" w:space="0" w:color="auto"/>
+          <w:left w:val="double" w:sz="4" w:space="0" w:color="auto"/>
+          <w:bottom w:val="double" w:sz="4" w:space="0" w:color="auto"/>
+          <w:right w:val="double" w:sz="4" w:space="0" w:color="auto"/>
+          <w:insideH w:val="double" w:sz="4" w:space="0" w:color="auto"/>
+          <w:insideV w:val="double" w:sz="4" w:space="0" w:color="auto"/>
+        </w:tblBorders>
+        <w:tblLook w:val="04A0" w:firstRow="1" w:lastRow="0" w:firstColumn="1" w:lastColumn="0" w:noHBand="0" w:noVBand="1"/>
+      </w:tblPr>
+      <w:tblGrid>
+        <w:gridCol w:w="11906"/>
+      </w:tblGrid>
       <w:tr>
         <w:trPr>
           <w:trHeight w:val="3944"/>
@@ -4168,7 +4438,6 @@
         <w:tc>
           <w:tcPr>
             <w:tcW w:w="11884" w:type="dxa"/>
-            <w:gridSpan w:val="2"/>
             <w:tcBorders>
               <w:top w:val="single" w:sz="12" w:space="0" w:color="4472C4" w:themeColor="accent1"/>
               <w:left w:val="nil"/>
@@ -4178,27 +4447,22 @@
           </w:tcPr>
           <w:p>
             <w:r>
-              <w:rPr>
-                <w:rFonts w:ascii="Roboto" w:hAnsi="Roboto"/>
-                <w:b/>
-                <w:bCs/>
-                <w:noProof/>
-              </w:rPr>
+              <w:lastRenderedPageBreak/>
               <mc:AlternateContent>
                 <mc:Choice Requires="wps">
                   <w:drawing>
-                    <wp:anchor distT="0" distB="0" distL="114300" distR="114300" simplePos="0" relativeHeight="251677696" behindDoc="0" locked="0" layoutInCell="1" allowOverlap="1" wp14:anchorId="1E25B31E" wp14:editId="7F5B88E4">
+                    <wp:anchor distT="0" distB="0" distL="114300" distR="114300" simplePos="0" relativeHeight="251693056" behindDoc="0" locked="0" layoutInCell="1" allowOverlap="1" wp14:anchorId="041A8884" wp14:editId="4DD909D2">
                       <wp:simplePos x="0" y="0"/>
                       <wp:positionH relativeFrom="column">
-                        <wp:posOffset>1925955</wp:posOffset>
+                        <wp:posOffset>1705844</wp:posOffset>
                       </wp:positionH>
                       <wp:positionV relativeFrom="paragraph">
-                        <wp:posOffset>119380</wp:posOffset>
+                        <wp:posOffset>7951403</wp:posOffset>
                       </wp:positionV>
                       <wp:extent cx="3277640" cy="321013"/>
                       <wp:effectExtent l="0" t="0" r="0" b="0"/>
                       <wp:wrapNone/>
-                      <wp:docPr id="13" name="Cuadro de texto 13"/>
+                      <wp:docPr id="22" name="Cuadro de texto 22"/>
                       <wp:cNvGraphicFramePr/>
                       <a:graphic xmlns:a="http://schemas.openxmlformats.org/drawingml/2006/main">
                         <a:graphicData uri="http://schemas.microsoft.com/office/word/2010/wordprocessingShape">
@@ -4265,7 +4529,7 @@
                 </mc:Choice>
                 <mc:Fallback>
                   <w:pict>
-                    <v:shape w14:anchorId="1E25B31E" id="Cuadro de texto 13" o:spid="_x0000_s1035" type="#_x0000_t202" style="position:absolute;margin-left:151.65pt;margin-top:9.4pt;width:258.1pt;height:25.3pt;z-index:251677696;visibility:visible;mso-wrap-style:square;mso-width-percent:0;mso-height-percent:0;mso-wrap-distance-left:9pt;mso-wrap-distance-top:0;mso-wrap-distance-right:9pt;mso-wrap-distance-bottom:0;mso-position-horizontal:absolute;mso-position-horizontal-relative:text;mso-position-vertical:absolute;mso-position-vertical-relative:text;mso-width-percent:0;mso-height-percent:0;mso-width-relative:margin;mso-height-relative:margin;v-text-anchor:top" o:gfxdata="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" fillcolor="white [3201]" stroked="f" strokeweight=".5pt">
+                    <v:shape w14:anchorId="041A8884" id="Cuadro de texto 22" o:spid="_x0000_s1035" type="#_x0000_t202" style="position:absolute;margin-left:134.3pt;margin-top:626.1pt;width:258.1pt;height:25.3pt;z-index:251693056;visibility:visible;mso-wrap-style:square;mso-width-percent:0;mso-height-percent:0;mso-wrap-distance-left:9pt;mso-wrap-distance-top:0;mso-wrap-distance-right:9pt;mso-wrap-distance-bottom:0;mso-position-horizontal:absolute;mso-position-horizontal-relative:text;mso-position-vertical:absolute;mso-position-vertical-relative:text;mso-width-percent:0;mso-height-percent:0;mso-width-relative:margin;mso-height-relative:margin;v-text-anchor:top" o:gfxdata="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" fillcolor="white [3201]" stroked="f" strokeweight=".5pt">
                       <v:textbox>
                         <w:txbxContent>
                           <w:p>
@@ -4301,31 +4565,1662 @@
               <w:t xml:space="preserve">                                                                                     </w:t>
             </w:r>
           </w:p>
+          <w:tbl>
+            <w:tblPr>
+              <w:tblStyle w:val="Tablaconcuadrcula"/>
+              <w:tblpPr w:leftFromText="141" w:rightFromText="141" w:horzAnchor="page" w:tblpX="-29" w:tblpY="-1368"/>
+              <w:tblW w:w="11884" w:type="dxa"/>
+              <w:tblBorders>
+                <w:top w:val="double" w:sz="4" w:space="0" w:color="auto"/>
+                <w:left w:val="double" w:sz="4" w:space="0" w:color="auto"/>
+                <w:bottom w:val="double" w:sz="4" w:space="0" w:color="auto"/>
+                <w:right w:val="double" w:sz="4" w:space="0" w:color="auto"/>
+                <w:insideH w:val="double" w:sz="4" w:space="0" w:color="auto"/>
+                <w:insideV w:val="double" w:sz="4" w:space="0" w:color="auto"/>
+              </w:tblBorders>
+              <w:tblLook w:val="04A0" w:firstRow="1" w:lastRow="0" w:firstColumn="1" w:lastColumn="0" w:noHBand="0" w:noVBand="1"/>
+            </w:tblPr>
+            <w:tblGrid>
+              <w:gridCol w:w="4133"/>
+              <w:gridCol w:w="7751"/>
+            </w:tblGrid>
+            <w:tr>
+              <w:trPr>
+                <w:trHeight w:val="1808"/>
+              </w:trPr>
+              <w:tc>
+                <w:tcPr>
+                  <w:tcW w:w="11884" w:type="dxa"/>
+                  <w:gridSpan w:val="2"/>
+                  <w:tcBorders>
+                    <w:top w:val="single" w:sz="12" w:space="0" w:color="4472C4" w:themeColor="accent1"/>
+                    <w:left w:val="single" w:sz="12" w:space="0" w:color="4472C4" w:themeColor="accent1"/>
+                    <w:bottom w:val="single" w:sz="12" w:space="0" w:color="4472C4" w:themeColor="accent1"/>
+                    <w:right w:val="nil"/>
+                  </w:tcBorders>
+                </w:tcPr>
+                <w:p>
+                  <w:pPr>
+                    <w:rPr>
+                      <w:rFonts w:ascii="Roboto" w:hAnsi="Roboto"/>
+                      <w:b/>
+                      <w:bCs/>
+                    </w:rPr>
+                  </w:pPr>
+                  <w:r>
+                    <w:rPr>
+                      <w:rFonts w:ascii="Roboto" w:hAnsi="Roboto"/>
+                      <w:b/>
+                      <w:bCs/>
+                      <w:noProof/>
+                      <w:lang w:val="es-MX" w:eastAsia="es-MX"/>
+                    </w:rPr>
+                    <mc:AlternateContent>
+                      <mc:Choice Requires="wps">
+                        <w:drawing>
+                          <wp:anchor distT="0" distB="0" distL="114300" distR="114300" simplePos="0" relativeHeight="251685888" behindDoc="0" locked="0" layoutInCell="1" allowOverlap="1" wp14:anchorId="778B3F95" wp14:editId="31A8C819">
+                            <wp:simplePos x="0" y="0"/>
+                            <wp:positionH relativeFrom="column">
+                              <wp:posOffset>5465445</wp:posOffset>
+                            </wp:positionH>
+                            <wp:positionV relativeFrom="paragraph">
+                              <wp:posOffset>276224</wp:posOffset>
+                            </wp:positionV>
+                            <wp:extent cx="1886585" cy="252095"/>
+                            <wp:effectExtent l="0" t="0" r="0" b="0"/>
+                            <wp:wrapNone/>
+                            <wp:docPr id="10" name="Cuadro de texto 10"/>
+                            <wp:cNvGraphicFramePr/>
+                            <a:graphic xmlns:a="http://schemas.openxmlformats.org/drawingml/2006/main">
+                              <a:graphicData uri="http://schemas.microsoft.com/office/word/2010/wordprocessingShape">
+                                <wps:wsp>
+                                  <wps:cNvSpPr txBox="1"/>
+                                  <wps:spPr>
+                                    <a:xfrm>
+                                      <a:off x="0" y="0"/>
+                                      <a:ext cx="1886585" cy="252095"/>
+                                    </a:xfrm>
+                                    <a:prstGeom prst="rect">
+                                      <a:avLst/>
+                                    </a:prstGeom>
+                                    <a:solidFill>
+                                      <a:schemeClr val="lt1"/>
+                                    </a:solidFill>
+                                    <a:ln w="6350">
+                                      <a:noFill/>
+                                    </a:ln>
+                                  </wps:spPr>
+                                  <wps:txbx>
+                                    <w:txbxContent>
+                                      <w:p>
+                                        <w:pPr>
+                                          <w:rPr>
+                                            <w:color w:val="2F5496" w:themeColor="accent1" w:themeShade="BF"/>
+                                          </w:rPr>
+                                        </w:pPr>
+                                        <w:r>
+                                          <w:rPr>
+                                            <w:rFonts w:ascii="Roboto" w:hAnsi="Roboto"/>
+                                            <w:b/>
+                                            <w:bCs/>
+                                            <w:color w:val="ED7D31" w:themeColor="accent2"/>
+                                          </w:rPr>
+                                          <w:t>FECHA:</w:t>
+                                        </w:r>
+                                        <w:r>
+                                          <w:rPr>
+                                            <w:rFonts w:ascii="Roboto" w:hAnsi="Roboto"/>
+                                            <w:b/>
+                                            <w:bCs/>
+                                            <w:color w:val="ED7D31" w:themeColor="accent2"/>
+                                          </w:rPr>
+                                          <w:t xml:space="preserve"> </w:t>
+                                        </w:r>
+                                        <w:r>
+                                          <w:rPr>
+                                            <w:rFonts w:ascii="Roboto" w:hAnsi="Roboto"/>
+                                            <w:b/>
+                                            <w:bCs/>
+                                            <w:color w:val="2F5496" w:themeColor="accent1" w:themeShade="BF"/>
+                                          </w:rPr>
+                                          <w:t xml:space="preserve">05 / </w:t>
+                                        </w:r>
+                                        <w:proofErr w:type="spellStart"/>
+                                        <w:r>
+                                          <w:rPr>
+                                            <w:rFonts w:ascii="Roboto" w:hAnsi="Roboto"/>
+                                            <w:b/>
+                                            <w:bCs/>
+                                            <w:color w:val="2F5496" w:themeColor="accent1" w:themeShade="BF"/>
+                                          </w:rPr>
+                                          <w:t>Ago</w:t>
+                                        </w:r>
+                                        <w:proofErr w:type="spellEnd"/>
+                                        <w:r>
+                                          <w:rPr>
+                                            <w:rFonts w:ascii="Roboto" w:hAnsi="Roboto"/>
+                                            <w:b/>
+                                            <w:bCs/>
+                                            <w:color w:val="2F5496" w:themeColor="accent1" w:themeShade="BF"/>
+                                          </w:rPr>
+                                          <w:t xml:space="preserve"> / 2021</w:t>
+                                        </w:r>
+                                      </w:p>
+                                    </w:txbxContent>
+                                  </wps:txbx>
+                                  <wps:bodyPr rot="0" spcFirstLastPara="0" vertOverflow="overflow" horzOverflow="overflow" vert="horz" wrap="square" lIns="91440" tIns="45720" rIns="91440" bIns="45720" numCol="1" spcCol="0" rtlCol="0" fromWordArt="0" anchor="t" anchorCtr="0" forceAA="0" compatLnSpc="1">
+                                    <a:prstTxWarp prst="textNoShape">
+                                      <a:avLst/>
+                                    </a:prstTxWarp>
+                                    <a:noAutofit/>
+                                  </wps:bodyPr>
+                                </wps:wsp>
+                              </a:graphicData>
+                            </a:graphic>
+                            <wp14:sizeRelH relativeFrom="margin">
+                              <wp14:pctWidth>0</wp14:pctWidth>
+                            </wp14:sizeRelH>
+                            <wp14:sizeRelV relativeFrom="margin">
+                              <wp14:pctHeight>0</wp14:pctHeight>
+                            </wp14:sizeRelV>
+                          </wp:anchor>
+                        </w:drawing>
+                      </mc:Choice>
+                      <mc:Fallback>
+                        <w:pict>
+                          <v:shape w14:anchorId="778B3F95" id="Cuadro de texto 10" o:spid="_x0000_s1036" type="#_x0000_t202" style="position:absolute;margin-left:430.35pt;margin-top:21.75pt;width:148.55pt;height:19.85pt;z-index:251685888;visibility:visible;mso-wrap-style:square;mso-width-percent:0;mso-height-percent:0;mso-wrap-distance-left:9pt;mso-wrap-distance-top:0;mso-wrap-distance-right:9pt;mso-wrap-distance-bottom:0;mso-position-horizontal:absolute;mso-position-horizontal-relative:text;mso-position-vertical:absolute;mso-position-vertical-relative:text;mso-width-percent:0;mso-height-percent:0;mso-width-relative:margin;mso-height-relative:margin;v-text-anchor:top" o:gfxdata="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" fillcolor="white [3201]" stroked="f" strokeweight=".5pt">
+                            <v:textbox>
+                              <w:txbxContent>
+                                <w:p>
+                                  <w:pPr>
+                                    <w:rPr>
+                                      <w:color w:val="2F5496" w:themeColor="accent1" w:themeShade="BF"/>
+                                    </w:rPr>
+                                  </w:pPr>
+                                  <w:r>
+                                    <w:rPr>
+                                      <w:rFonts w:ascii="Roboto" w:hAnsi="Roboto"/>
+                                      <w:b/>
+                                      <w:bCs/>
+                                      <w:color w:val="ED7D31" w:themeColor="accent2"/>
+                                    </w:rPr>
+                                    <w:t>FECHA:</w:t>
+                                  </w:r>
+                                  <w:r>
+                                    <w:rPr>
+                                      <w:rFonts w:ascii="Roboto" w:hAnsi="Roboto"/>
+                                      <w:b/>
+                                      <w:bCs/>
+                                      <w:color w:val="ED7D31" w:themeColor="accent2"/>
+                                    </w:rPr>
+                                    <w:t xml:space="preserve"> </w:t>
+                                  </w:r>
+                                  <w:r>
+                                    <w:rPr>
+                                      <w:rFonts w:ascii="Roboto" w:hAnsi="Roboto"/>
+                                      <w:b/>
+                                      <w:bCs/>
+                                      <w:color w:val="2F5496" w:themeColor="accent1" w:themeShade="BF"/>
+                                    </w:rPr>
+                                    <w:t xml:space="preserve">05 / </w:t>
+                                  </w:r>
+                                  <w:proofErr w:type="spellStart"/>
+                                  <w:r>
+                                    <w:rPr>
+                                      <w:rFonts w:ascii="Roboto" w:hAnsi="Roboto"/>
+                                      <w:b/>
+                                      <w:bCs/>
+                                      <w:color w:val="2F5496" w:themeColor="accent1" w:themeShade="BF"/>
+                                    </w:rPr>
+                                    <w:t>Ago</w:t>
+                                  </w:r>
+                                  <w:proofErr w:type="spellEnd"/>
+                                  <w:r>
+                                    <w:rPr>
+                                      <w:rFonts w:ascii="Roboto" w:hAnsi="Roboto"/>
+                                      <w:b/>
+                                      <w:bCs/>
+                                      <w:color w:val="2F5496" w:themeColor="accent1" w:themeShade="BF"/>
+                                    </w:rPr>
+                                    <w:t xml:space="preserve"> / 2021</w:t>
+                                  </w:r>
+                                </w:p>
+                              </w:txbxContent>
+                            </v:textbox>
+                          </v:shape>
+                        </w:pict>
+                      </mc:Fallback>
+                    </mc:AlternateContent>
+                  </w:r>
+                  <w:r>
+                    <w:rPr>
+                      <w:rFonts w:ascii="Roboto" w:hAnsi="Roboto"/>
+                      <w:b/>
+                      <w:bCs/>
+                      <w:noProof/>
+                      <w:lang w:val="es-MX" w:eastAsia="es-MX"/>
+                    </w:rPr>
+                    <mc:AlternateContent>
+                      <mc:Choice Requires="wps">
+                        <w:drawing>
+                          <wp:anchor distT="0" distB="0" distL="114300" distR="114300" simplePos="0" relativeHeight="251684864" behindDoc="0" locked="0" layoutInCell="1" allowOverlap="1" wp14:anchorId="5F1C36C3" wp14:editId="3311377B">
+                            <wp:simplePos x="0" y="0"/>
+                            <wp:positionH relativeFrom="column">
+                              <wp:posOffset>312420</wp:posOffset>
+                            </wp:positionH>
+                            <wp:positionV relativeFrom="paragraph">
+                              <wp:posOffset>590549</wp:posOffset>
+                            </wp:positionV>
+                            <wp:extent cx="3491865" cy="314325"/>
+                            <wp:effectExtent l="0" t="0" r="0" b="9525"/>
+                            <wp:wrapNone/>
+                            <wp:docPr id="11" name="Cuadro de texto 11"/>
+                            <wp:cNvGraphicFramePr/>
+                            <a:graphic xmlns:a="http://schemas.openxmlformats.org/drawingml/2006/main">
+                              <a:graphicData uri="http://schemas.microsoft.com/office/word/2010/wordprocessingShape">
+                                <wps:wsp>
+                                  <wps:cNvSpPr txBox="1"/>
+                                  <wps:spPr>
+                                    <a:xfrm>
+                                      <a:off x="0" y="0"/>
+                                      <a:ext cx="3491865" cy="314325"/>
+                                    </a:xfrm>
+                                    <a:prstGeom prst="rect">
+                                      <a:avLst/>
+                                    </a:prstGeom>
+                                    <a:solidFill>
+                                      <a:schemeClr val="lt1"/>
+                                    </a:solidFill>
+                                    <a:ln w="6350">
+                                      <a:noFill/>
+                                    </a:ln>
+                                  </wps:spPr>
+                                  <wps:txbx>
+                                    <w:txbxContent>
+                                      <w:p>
+                                        <w:pPr>
+                                          <w:rPr>
+                                            <w:color w:val="2F5496" w:themeColor="accent1" w:themeShade="BF"/>
+                                          </w:rPr>
+                                        </w:pPr>
+                                        <w:r>
+                                          <w:rPr>
+                                            <w:rFonts w:ascii="Roboto" w:hAnsi="Roboto"/>
+                                            <w:b/>
+                                            <w:bCs/>
+                                            <w:color w:val="ED7D31" w:themeColor="accent2"/>
+                                          </w:rPr>
+                                          <w:t>ASIGNATURA:</w:t>
+                                        </w:r>
+                                        <w:r>
+                                          <w:rPr>
+                                            <w:rFonts w:ascii="Roboto" w:hAnsi="Roboto"/>
+                                            <w:b/>
+                                            <w:bCs/>
+                                            <w:color w:val="ED7D31" w:themeColor="accent2"/>
+                                          </w:rPr>
+                                          <w:t xml:space="preserve"> </w:t>
+                                        </w:r>
+                                        <w:r>
+                                          <w:rPr>
+                                            <w:rFonts w:ascii="Roboto" w:hAnsi="Roboto"/>
+                                            <w:b/>
+                                            <w:bCs/>
+                                            <w:color w:val="2F5496" w:themeColor="accent1" w:themeShade="BF"/>
+                                          </w:rPr>
+                                          <w:t>HTML y CSS definitivos</w:t>
+                                        </w:r>
+                                      </w:p>
+                                    </w:txbxContent>
+                                  </wps:txbx>
+                                  <wps:bodyPr rot="0" spcFirstLastPara="0" vertOverflow="overflow" horzOverflow="overflow" vert="horz" wrap="square" lIns="91440" tIns="45720" rIns="91440" bIns="45720" numCol="1" spcCol="0" rtlCol="0" fromWordArt="0" anchor="t" anchorCtr="0" forceAA="0" compatLnSpc="1">
+                                    <a:prstTxWarp prst="textNoShape">
+                                      <a:avLst/>
+                                    </a:prstTxWarp>
+                                    <a:noAutofit/>
+                                  </wps:bodyPr>
+                                </wps:wsp>
+                              </a:graphicData>
+                            </a:graphic>
+                            <wp14:sizeRelH relativeFrom="margin">
+                              <wp14:pctWidth>0</wp14:pctWidth>
+                            </wp14:sizeRelH>
+                            <wp14:sizeRelV relativeFrom="margin">
+                              <wp14:pctHeight>0</wp14:pctHeight>
+                            </wp14:sizeRelV>
+                          </wp:anchor>
+                        </w:drawing>
+                      </mc:Choice>
+                      <mc:Fallback>
+                        <w:pict>
+                          <v:shape w14:anchorId="5F1C36C3" id="Cuadro de texto 11" o:spid="_x0000_s1037" type="#_x0000_t202" style="position:absolute;margin-left:24.6pt;margin-top:46.5pt;width:274.95pt;height:24.75pt;z-index:251684864;visibility:visible;mso-wrap-style:square;mso-width-percent:0;mso-height-percent:0;mso-wrap-distance-left:9pt;mso-wrap-distance-top:0;mso-wrap-distance-right:9pt;mso-wrap-distance-bottom:0;mso-position-horizontal:absolute;mso-position-horizontal-relative:text;mso-position-vertical:absolute;mso-position-vertical-relative:text;mso-width-percent:0;mso-height-percent:0;mso-width-relative:margin;mso-height-relative:margin;v-text-anchor:top" o:gfxdata="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" fillcolor="white [3201]" stroked="f" strokeweight=".5pt">
+                            <v:textbox>
+                              <w:txbxContent>
+                                <w:p>
+                                  <w:pPr>
+                                    <w:rPr>
+                                      <w:color w:val="2F5496" w:themeColor="accent1" w:themeShade="BF"/>
+                                    </w:rPr>
+                                  </w:pPr>
+                                  <w:r>
+                                    <w:rPr>
+                                      <w:rFonts w:ascii="Roboto" w:hAnsi="Roboto"/>
+                                      <w:b/>
+                                      <w:bCs/>
+                                      <w:color w:val="ED7D31" w:themeColor="accent2"/>
+                                    </w:rPr>
+                                    <w:t>ASIGNATURA:</w:t>
+                                  </w:r>
+                                  <w:r>
+                                    <w:rPr>
+                                      <w:rFonts w:ascii="Roboto" w:hAnsi="Roboto"/>
+                                      <w:b/>
+                                      <w:bCs/>
+                                      <w:color w:val="ED7D31" w:themeColor="accent2"/>
+                                    </w:rPr>
+                                    <w:t xml:space="preserve"> </w:t>
+                                  </w:r>
+                                  <w:r>
+                                    <w:rPr>
+                                      <w:rFonts w:ascii="Roboto" w:hAnsi="Roboto"/>
+                                      <w:b/>
+                                      <w:bCs/>
+                                      <w:color w:val="2F5496" w:themeColor="accent1" w:themeShade="BF"/>
+                                    </w:rPr>
+                                    <w:t>HTML y CSS definitivos</w:t>
+                                  </w:r>
+                                </w:p>
+                              </w:txbxContent>
+                            </v:textbox>
+                          </v:shape>
+                        </w:pict>
+                      </mc:Fallback>
+                    </mc:AlternateContent>
+                  </w:r>
+                  <w:r>
+                    <w:rPr>
+                      <w:rFonts w:ascii="Roboto" w:hAnsi="Roboto"/>
+                      <w:b/>
+                      <w:bCs/>
+                      <w:noProof/>
+                      <w:lang w:val="es-MX" w:eastAsia="es-MX"/>
+                    </w:rPr>
+                    <mc:AlternateContent>
+                      <mc:Choice Requires="wps">
+                        <w:drawing>
+                          <wp:anchor distT="0" distB="0" distL="114300" distR="114300" simplePos="0" relativeHeight="251683840" behindDoc="0" locked="0" layoutInCell="1" allowOverlap="1" wp14:anchorId="0447E791" wp14:editId="368A3FB4">
+                            <wp:simplePos x="0" y="0"/>
+                            <wp:positionH relativeFrom="column">
+                              <wp:posOffset>310312</wp:posOffset>
+                            </wp:positionH>
+                            <wp:positionV relativeFrom="paragraph">
+                              <wp:posOffset>282670</wp:posOffset>
+                            </wp:positionV>
+                            <wp:extent cx="3492229" cy="243192"/>
+                            <wp:effectExtent l="0" t="0" r="635" b="0"/>
+                            <wp:wrapNone/>
+                            <wp:docPr id="15" name="Cuadro de texto 15"/>
+                            <wp:cNvGraphicFramePr/>
+                            <a:graphic xmlns:a="http://schemas.openxmlformats.org/drawingml/2006/main">
+                              <a:graphicData uri="http://schemas.microsoft.com/office/word/2010/wordprocessingShape">
+                                <wps:wsp>
+                                  <wps:cNvSpPr txBox="1"/>
+                                  <wps:spPr>
+                                    <a:xfrm>
+                                      <a:off x="0" y="0"/>
+                                      <a:ext cx="3492229" cy="243192"/>
+                                    </a:xfrm>
+                                    <a:prstGeom prst="rect">
+                                      <a:avLst/>
+                                    </a:prstGeom>
+                                    <a:solidFill>
+                                      <a:schemeClr val="lt1"/>
+                                    </a:solidFill>
+                                    <a:ln w="6350">
+                                      <a:noFill/>
+                                    </a:ln>
+                                  </wps:spPr>
+                                  <wps:txbx>
+                                    <w:txbxContent>
+                                      <w:p>
+                                        <w:pPr>
+                                          <w:rPr>
+                                            <w:color w:val="2F5496" w:themeColor="accent1" w:themeShade="BF"/>
+                                          </w:rPr>
+                                        </w:pPr>
+                                        <w:r>
+                                          <w:rPr>
+                                            <w:rFonts w:ascii="Roboto" w:hAnsi="Roboto"/>
+                                            <w:b/>
+                                            <w:bCs/>
+                                            <w:color w:val="ED7D31" w:themeColor="accent2"/>
+                                          </w:rPr>
+                                          <w:t>TÍTULO:</w:t>
+                                        </w:r>
+                                        <w:r>
+                                          <w:rPr>
+                                            <w:rFonts w:ascii="Roboto" w:hAnsi="Roboto"/>
+                                            <w:b/>
+                                            <w:bCs/>
+                                            <w:color w:val="ED7D31" w:themeColor="accent2"/>
+                                          </w:rPr>
+                                          <w:t xml:space="preserve"> </w:t>
+                                        </w:r>
+                                        <w:proofErr w:type="spellStart"/>
+                                        <w:r>
+                                          <w:rPr>
+                                            <w:rFonts w:ascii="Roboto" w:hAnsi="Roboto"/>
+                                            <w:b/>
+                                            <w:bCs/>
+                                            <w:color w:val="2F5496" w:themeColor="accent1" w:themeShade="BF"/>
+                                          </w:rPr>
+                                          <w:t>Index</w:t>
+                                        </w:r>
+                                        <w:proofErr w:type="spellEnd"/>
+                                        <w:r>
+                                          <w:rPr>
+                                            <w:rFonts w:ascii="Roboto" w:hAnsi="Roboto"/>
+                                            <w:b/>
+                                            <w:bCs/>
+                                            <w:color w:val="2F5496" w:themeColor="accent1" w:themeShade="BF"/>
+                                          </w:rPr>
+                                          <w:t xml:space="preserve"> y su estructura básica: head</w:t>
+                                        </w:r>
+                                      </w:p>
+                                    </w:txbxContent>
+                                  </wps:txbx>
+                                  <wps:bodyPr rot="0" spcFirstLastPara="0" vertOverflow="overflow" horzOverflow="overflow" vert="horz" wrap="square" lIns="91440" tIns="45720" rIns="91440" bIns="45720" numCol="1" spcCol="0" rtlCol="0" fromWordArt="0" anchor="t" anchorCtr="0" forceAA="0" compatLnSpc="1">
+                                    <a:prstTxWarp prst="textNoShape">
+                                      <a:avLst/>
+                                    </a:prstTxWarp>
+                                    <a:noAutofit/>
+                                  </wps:bodyPr>
+                                </wps:wsp>
+                              </a:graphicData>
+                            </a:graphic>
+                            <wp14:sizeRelH relativeFrom="margin">
+                              <wp14:pctWidth>0</wp14:pctWidth>
+                            </wp14:sizeRelH>
+                          </wp:anchor>
+                        </w:drawing>
+                      </mc:Choice>
+                      <mc:Fallback>
+                        <w:pict>
+                          <v:shape w14:anchorId="0447E791" id="Cuadro de texto 15" o:spid="_x0000_s1038" type="#_x0000_t202" style="position:absolute;margin-left:24.45pt;margin-top:22.25pt;width:275pt;height:19.15pt;z-index:251683840;visibility:visible;mso-wrap-style:square;mso-width-percent:0;mso-wrap-distance-left:9pt;mso-wrap-distance-top:0;mso-wrap-distance-right:9pt;mso-wrap-distance-bottom:0;mso-position-horizontal:absolute;mso-position-horizontal-relative:text;mso-position-vertical:absolute;mso-position-vertical-relative:text;mso-width-percent:0;mso-width-relative:margin;v-text-anchor:top" o:gfxdata="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" fillcolor="white [3201]" stroked="f" strokeweight=".5pt">
+                            <v:textbox>
+                              <w:txbxContent>
+                                <w:p>
+                                  <w:pPr>
+                                    <w:rPr>
+                                      <w:color w:val="2F5496" w:themeColor="accent1" w:themeShade="BF"/>
+                                    </w:rPr>
+                                  </w:pPr>
+                                  <w:r>
+                                    <w:rPr>
+                                      <w:rFonts w:ascii="Roboto" w:hAnsi="Roboto"/>
+                                      <w:b/>
+                                      <w:bCs/>
+                                      <w:color w:val="ED7D31" w:themeColor="accent2"/>
+                                    </w:rPr>
+                                    <w:t>TÍTULO:</w:t>
+                                  </w:r>
+                                  <w:r>
+                                    <w:rPr>
+                                      <w:rFonts w:ascii="Roboto" w:hAnsi="Roboto"/>
+                                      <w:b/>
+                                      <w:bCs/>
+                                      <w:color w:val="ED7D31" w:themeColor="accent2"/>
+                                    </w:rPr>
+                                    <w:t xml:space="preserve"> </w:t>
+                                  </w:r>
+                                  <w:proofErr w:type="spellStart"/>
+                                  <w:r>
+                                    <w:rPr>
+                                      <w:rFonts w:ascii="Roboto" w:hAnsi="Roboto"/>
+                                      <w:b/>
+                                      <w:bCs/>
+                                      <w:color w:val="2F5496" w:themeColor="accent1" w:themeShade="BF"/>
+                                    </w:rPr>
+                                    <w:t>Index</w:t>
+                                  </w:r>
+                                  <w:proofErr w:type="spellEnd"/>
+                                  <w:r>
+                                    <w:rPr>
+                                      <w:rFonts w:ascii="Roboto" w:hAnsi="Roboto"/>
+                                      <w:b/>
+                                      <w:bCs/>
+                                      <w:color w:val="2F5496" w:themeColor="accent1" w:themeShade="BF"/>
+                                    </w:rPr>
+                                    <w:t xml:space="preserve"> y su estructura básica: head</w:t>
+                                  </w:r>
+                                </w:p>
+                              </w:txbxContent>
+                            </v:textbox>
+                          </v:shape>
+                        </w:pict>
+                      </mc:Fallback>
+                    </mc:AlternateContent>
+                  </w:r>
+                  <w:r>
+                    <w:rPr>
+                      <w:rFonts w:ascii="Roboto" w:hAnsi="Roboto"/>
+                      <w:b/>
+                      <w:bCs/>
+                      <w:noProof/>
+                      <w:lang w:val="es-MX" w:eastAsia="es-MX"/>
+                    </w:rPr>
+                    <mc:AlternateContent>
+                      <mc:Choice Requires="wps">
+                        <w:drawing>
+                          <wp:anchor distT="0" distB="0" distL="114300" distR="114300" simplePos="0" relativeHeight="251686912" behindDoc="0" locked="0" layoutInCell="1" allowOverlap="1" wp14:anchorId="5D77E3E2" wp14:editId="70BAA3F2">
+                            <wp:simplePos x="0" y="0"/>
+                            <wp:positionH relativeFrom="column">
+                              <wp:posOffset>5466080</wp:posOffset>
+                            </wp:positionH>
+                            <wp:positionV relativeFrom="paragraph">
+                              <wp:posOffset>585186</wp:posOffset>
+                            </wp:positionV>
+                            <wp:extent cx="1887166" cy="243192"/>
+                            <wp:effectExtent l="0" t="0" r="5715" b="0"/>
+                            <wp:wrapNone/>
+                            <wp:docPr id="16" name="Cuadro de texto 16"/>
+                            <wp:cNvGraphicFramePr/>
+                            <a:graphic xmlns:a="http://schemas.openxmlformats.org/drawingml/2006/main">
+                              <a:graphicData uri="http://schemas.microsoft.com/office/word/2010/wordprocessingShape">
+                                <wps:wsp>
+                                  <wps:cNvSpPr txBox="1"/>
+                                  <wps:spPr>
+                                    <a:xfrm>
+                                      <a:off x="0" y="0"/>
+                                      <a:ext cx="1887166" cy="243192"/>
+                                    </a:xfrm>
+                                    <a:prstGeom prst="rect">
+                                      <a:avLst/>
+                                    </a:prstGeom>
+                                    <a:solidFill>
+                                      <a:schemeClr val="lt1"/>
+                                    </a:solidFill>
+                                    <a:ln w="6350">
+                                      <a:noFill/>
+                                    </a:ln>
+                                  </wps:spPr>
+                                  <wps:txbx>
+                                    <w:txbxContent>
+                                      <w:p>
+                                        <w:pPr>
+                                          <w:rPr>
+                                            <w:color w:val="2F5496" w:themeColor="accent1" w:themeShade="BF"/>
+                                          </w:rPr>
+                                        </w:pPr>
+                                        <w:proofErr w:type="gramStart"/>
+                                        <w:r>
+                                          <w:rPr>
+                                            <w:rFonts w:ascii="Roboto" w:hAnsi="Roboto"/>
+                                            <w:b/>
+                                            <w:bCs/>
+                                            <w:color w:val="ED7D31" w:themeColor="accent2"/>
+                                          </w:rPr>
+                                          <w:t>HOJA Nº</w:t>
+                                        </w:r>
+                                        <w:proofErr w:type="gramEnd"/>
+                                        <w:r>
+                                          <w:rPr>
+                                            <w:rFonts w:ascii="Roboto" w:hAnsi="Roboto"/>
+                                            <w:b/>
+                                            <w:bCs/>
+                                            <w:color w:val="ED7D31" w:themeColor="accent2"/>
+                                          </w:rPr>
+                                          <w:t>:</w:t>
+                                        </w:r>
+                                        <w:r>
+                                          <w:rPr>
+                                            <w:rFonts w:ascii="Roboto" w:hAnsi="Roboto"/>
+                                            <w:b/>
+                                            <w:bCs/>
+                                            <w:color w:val="ED7D31" w:themeColor="accent2"/>
+                                          </w:rPr>
+                                          <w:t xml:space="preserve"> </w:t>
+                                        </w:r>
+                                        <w:r>
+                                          <w:rPr>
+                                            <w:rFonts w:ascii="Roboto" w:hAnsi="Roboto"/>
+                                            <w:b/>
+                                            <w:bCs/>
+                                            <w:color w:val="2F5496" w:themeColor="accent1" w:themeShade="BF"/>
+                                          </w:rPr>
+                                          <w:t>2</w:t>
+                                        </w:r>
+                                      </w:p>
+                                    </w:txbxContent>
+                                  </wps:txbx>
+                                  <wps:bodyPr rot="0" spcFirstLastPara="0" vertOverflow="overflow" horzOverflow="overflow" vert="horz" wrap="square" lIns="91440" tIns="45720" rIns="91440" bIns="45720" numCol="1" spcCol="0" rtlCol="0" fromWordArt="0" anchor="t" anchorCtr="0" forceAA="0" compatLnSpc="1">
+                                    <a:prstTxWarp prst="textNoShape">
+                                      <a:avLst/>
+                                    </a:prstTxWarp>
+                                    <a:noAutofit/>
+                                  </wps:bodyPr>
+                                </wps:wsp>
+                              </a:graphicData>
+                            </a:graphic>
+                            <wp14:sizeRelH relativeFrom="margin">
+                              <wp14:pctWidth>0</wp14:pctWidth>
+                            </wp14:sizeRelH>
+                          </wp:anchor>
+                        </w:drawing>
+                      </mc:Choice>
+                      <mc:Fallback>
+                        <w:pict>
+                          <v:shape w14:anchorId="5D77E3E2" id="Cuadro de texto 16" o:spid="_x0000_s1039" type="#_x0000_t202" style="position:absolute;margin-left:430.4pt;margin-top:46.1pt;width:148.6pt;height:19.15pt;z-index:251686912;visibility:visible;mso-wrap-style:square;mso-width-percent:0;mso-wrap-distance-left:9pt;mso-wrap-distance-top:0;mso-wrap-distance-right:9pt;mso-wrap-distance-bottom:0;mso-position-horizontal:absolute;mso-position-horizontal-relative:text;mso-position-vertical:absolute;mso-position-vertical-relative:text;mso-width-percent:0;mso-width-relative:margin;v-text-anchor:top" o:gfxdata="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" fillcolor="white [3201]" stroked="f" strokeweight=".5pt">
+                            <v:textbox>
+                              <w:txbxContent>
+                                <w:p>
+                                  <w:pPr>
+                                    <w:rPr>
+                                      <w:color w:val="2F5496" w:themeColor="accent1" w:themeShade="BF"/>
+                                    </w:rPr>
+                                  </w:pPr>
+                                  <w:proofErr w:type="gramStart"/>
+                                  <w:r>
+                                    <w:rPr>
+                                      <w:rFonts w:ascii="Roboto" w:hAnsi="Roboto"/>
+                                      <w:b/>
+                                      <w:bCs/>
+                                      <w:color w:val="ED7D31" w:themeColor="accent2"/>
+                                    </w:rPr>
+                                    <w:t>HOJA Nº</w:t>
+                                  </w:r>
+                                  <w:proofErr w:type="gramEnd"/>
+                                  <w:r>
+                                    <w:rPr>
+                                      <w:rFonts w:ascii="Roboto" w:hAnsi="Roboto"/>
+                                      <w:b/>
+                                      <w:bCs/>
+                                      <w:color w:val="ED7D31" w:themeColor="accent2"/>
+                                    </w:rPr>
+                                    <w:t>:</w:t>
+                                  </w:r>
+                                  <w:r>
+                                    <w:rPr>
+                                      <w:rFonts w:ascii="Roboto" w:hAnsi="Roboto"/>
+                                      <w:b/>
+                                      <w:bCs/>
+                                      <w:color w:val="ED7D31" w:themeColor="accent2"/>
+                                    </w:rPr>
+                                    <w:t xml:space="preserve"> </w:t>
+                                  </w:r>
+                                  <w:r>
+                                    <w:rPr>
+                                      <w:rFonts w:ascii="Roboto" w:hAnsi="Roboto"/>
+                                      <w:b/>
+                                      <w:bCs/>
+                                      <w:color w:val="2F5496" w:themeColor="accent1" w:themeShade="BF"/>
+                                    </w:rPr>
+                                    <w:t>2</w:t>
+                                  </w:r>
+                                </w:p>
+                              </w:txbxContent>
+                            </v:textbox>
+                          </v:shape>
+                        </w:pict>
+                      </mc:Fallback>
+                    </mc:AlternateContent>
+                  </w:r>
+                </w:p>
+              </w:tc>
+            </w:tr>
+            <w:tr>
+              <w:trPr>
+                <w:trHeight w:val="10423"/>
+              </w:trPr>
+              <w:tc>
+                <w:tcPr>
+                  <w:tcW w:w="4133" w:type="dxa"/>
+                  <w:tcBorders>
+                    <w:top w:val="single" w:sz="12" w:space="0" w:color="4472C4" w:themeColor="accent1"/>
+                    <w:left w:val="nil"/>
+                    <w:bottom w:val="single" w:sz="12" w:space="0" w:color="4472C4" w:themeColor="accent1"/>
+                    <w:right w:val="single" w:sz="12" w:space="0" w:color="4472C4" w:themeColor="accent1"/>
+                  </w:tcBorders>
+                </w:tcPr>
+                <w:p>
+                  <w:r>
+                    <w:rPr>
+                      <w:rFonts w:ascii="Roboto" w:hAnsi="Roboto"/>
+                      <w:b/>
+                      <w:bCs/>
+                      <w:noProof/>
+                      <w:lang w:val="es-MX" w:eastAsia="es-MX"/>
+                    </w:rPr>
+                    <mc:AlternateContent>
+                      <mc:Choice Requires="wps">
+                        <w:drawing>
+                          <wp:anchor distT="0" distB="0" distL="114300" distR="114300" simplePos="0" relativeHeight="251688960" behindDoc="0" locked="0" layoutInCell="1" allowOverlap="1" wp14:anchorId="2E113975" wp14:editId="433066A9">
+                            <wp:simplePos x="0" y="0"/>
+                            <wp:positionH relativeFrom="column">
+                              <wp:posOffset>131445</wp:posOffset>
+                            </wp:positionH>
+                            <wp:positionV relativeFrom="paragraph">
+                              <wp:posOffset>394970</wp:posOffset>
+                            </wp:positionV>
+                            <wp:extent cx="2286000" cy="5334000"/>
+                            <wp:effectExtent l="0" t="0" r="0" b="0"/>
+                            <wp:wrapNone/>
+                            <wp:docPr id="17" name="Cuadro de texto 17"/>
+                            <wp:cNvGraphicFramePr/>
+                            <a:graphic xmlns:a="http://schemas.openxmlformats.org/drawingml/2006/main">
+                              <a:graphicData uri="http://schemas.microsoft.com/office/word/2010/wordprocessingShape">
+                                <wps:wsp>
+                                  <wps:cNvSpPr txBox="1"/>
+                                  <wps:spPr>
+                                    <a:xfrm>
+                                      <a:off x="0" y="0"/>
+                                      <a:ext cx="2286000" cy="5334000"/>
+                                    </a:xfrm>
+                                    <a:prstGeom prst="rect">
+                                      <a:avLst/>
+                                    </a:prstGeom>
+                                    <a:solidFill>
+                                      <a:schemeClr val="lt1"/>
+                                    </a:solidFill>
+                                    <a:ln w="6350">
+                                      <a:noFill/>
+                                    </a:ln>
+                                  </wps:spPr>
+                                  <wps:txbx>
+                                    <w:txbxContent>
+                                      <w:p>
+                                        <w:pPr>
+                                          <w:rPr>
+                                            <w:b/>
+                                            <w:bCs/>
+                                            <w:sz w:val="20"/>
+                                            <w:szCs w:val="20"/>
+                                            <w:lang w:val="es-ES"/>
+                                          </w:rPr>
+                                        </w:pPr>
+                                        <w:r>
+                                          <w:rPr>
+                                            <w:b/>
+                                            <w:bCs/>
+                                            <w:sz w:val="20"/>
+                                            <w:szCs w:val="20"/>
+                                            <w:highlight w:val="yellow"/>
+                                            <w:lang w:val="es-ES"/>
+                                          </w:rPr>
+                                          <w:t>Peso de una imagen en promedio:</w:t>
+                                        </w:r>
+                                        <w:r>
+                                          <w:rPr>
+                                            <w:b/>
+                                            <w:bCs/>
+                                            <w:sz w:val="20"/>
+                                            <w:szCs w:val="20"/>
+                                            <w:lang w:val="es-ES"/>
+                                          </w:rPr>
+                                          <w:t xml:space="preserve"> 70 KB.</w:t>
+                                        </w:r>
+                                      </w:p>
+                                      <w:p>
+                                        <w:pPr>
+                                          <w:rPr>
+                                            <w:b/>
+                                            <w:bCs/>
+                                            <w:sz w:val="20"/>
+                                            <w:szCs w:val="20"/>
+                                            <w:lang w:val="es-ES"/>
+                                          </w:rPr>
+                                        </w:pPr>
+                                        <w:r>
+                                          <w:rPr>
+                                            <w:b/>
+                                            <w:bCs/>
+                                            <w:sz w:val="20"/>
+                                            <w:szCs w:val="20"/>
+                                            <w:highlight w:val="yellow"/>
+                                            <w:lang w:val="es-ES"/>
+                                          </w:rPr>
+                                          <w:t>Optimizar imágenes:</w:t>
+                                        </w:r>
+                                        <w:r>
+                                          <w:rPr>
+                                            <w:b/>
+                                            <w:bCs/>
+                                            <w:sz w:val="20"/>
+                                            <w:szCs w:val="20"/>
+                                            <w:lang w:val="es-ES"/>
+                                          </w:rPr>
+                                          <w:t xml:space="preserve"> comprimir imágenes, reducir el peso, quitar los metadatos de hora, lugar y fecha de captura de la imagen.</w:t>
+                                        </w:r>
+                                      </w:p>
+                                      <w:p>
+                                        <w:pPr>
+                                          <w:rPr>
+                                            <w:b/>
+                                            <w:bCs/>
+                                            <w:sz w:val="20"/>
+                                            <w:szCs w:val="20"/>
+                                            <w:lang w:val="es-ES"/>
+                                          </w:rPr>
+                                        </w:pPr>
+                                      </w:p>
+                                      <w:p>
+                                        <w:pPr>
+                                          <w:rPr>
+                                            <w:sz w:val="20"/>
+                                            <w:szCs w:val="20"/>
+                                            <w:lang w:val="es-ES"/>
+                                          </w:rPr>
+                                        </w:pPr>
+                                      </w:p>
+                                    </w:txbxContent>
+                                  </wps:txbx>
+                                  <wps:bodyPr rot="0" spcFirstLastPara="0" vertOverflow="overflow" horzOverflow="overflow" vert="horz" wrap="square" lIns="91440" tIns="45720" rIns="91440" bIns="45720" numCol="1" spcCol="0" rtlCol="0" fromWordArt="0" anchor="t" anchorCtr="0" forceAA="0" compatLnSpc="1">
+                                    <a:prstTxWarp prst="textNoShape">
+                                      <a:avLst/>
+                                    </a:prstTxWarp>
+                                    <a:noAutofit/>
+                                  </wps:bodyPr>
+                                </wps:wsp>
+                              </a:graphicData>
+                            </a:graphic>
+                            <wp14:sizeRelH relativeFrom="margin">
+                              <wp14:pctWidth>0</wp14:pctWidth>
+                            </wp14:sizeRelH>
+                            <wp14:sizeRelV relativeFrom="margin">
+                              <wp14:pctHeight>0</wp14:pctHeight>
+                            </wp14:sizeRelV>
+                          </wp:anchor>
+                        </w:drawing>
+                      </mc:Choice>
+                      <mc:Fallback>
+                        <w:pict>
+                          <v:shape w14:anchorId="2E113975" id="Cuadro de texto 17" o:spid="_x0000_s1040" type="#_x0000_t202" style="position:absolute;margin-left:10.35pt;margin-top:31.1pt;width:180pt;height:420pt;z-index:251688960;visibility:visible;mso-wrap-style:square;mso-width-percent:0;mso-height-percent:0;mso-wrap-distance-left:9pt;mso-wrap-distance-top:0;mso-wrap-distance-right:9pt;mso-wrap-distance-bottom:0;mso-position-horizontal:absolute;mso-position-horizontal-relative:text;mso-position-vertical:absolute;mso-position-vertical-relative:text;mso-width-percent:0;mso-height-percent:0;mso-width-relative:margin;mso-height-relative:margin;v-text-anchor:top" o:gfxdata="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" fillcolor="white [3201]" stroked="f" strokeweight=".5pt">
+                            <v:textbox>
+                              <w:txbxContent>
+                                <w:p>
+                                  <w:pPr>
+                                    <w:rPr>
+                                      <w:b/>
+                                      <w:bCs/>
+                                      <w:sz w:val="20"/>
+                                      <w:szCs w:val="20"/>
+                                      <w:lang w:val="es-ES"/>
+                                    </w:rPr>
+                                  </w:pPr>
+                                  <w:r>
+                                    <w:rPr>
+                                      <w:b/>
+                                      <w:bCs/>
+                                      <w:sz w:val="20"/>
+                                      <w:szCs w:val="20"/>
+                                      <w:highlight w:val="yellow"/>
+                                      <w:lang w:val="es-ES"/>
+                                    </w:rPr>
+                                    <w:t>Peso de una imagen en promedio:</w:t>
+                                  </w:r>
+                                  <w:r>
+                                    <w:rPr>
+                                      <w:b/>
+                                      <w:bCs/>
+                                      <w:sz w:val="20"/>
+                                      <w:szCs w:val="20"/>
+                                      <w:lang w:val="es-ES"/>
+                                    </w:rPr>
+                                    <w:t xml:space="preserve"> 70 KB.</w:t>
+                                  </w:r>
+                                </w:p>
+                                <w:p>
+                                  <w:pPr>
+                                    <w:rPr>
+                                      <w:b/>
+                                      <w:bCs/>
+                                      <w:sz w:val="20"/>
+                                      <w:szCs w:val="20"/>
+                                      <w:lang w:val="es-ES"/>
+                                    </w:rPr>
+                                  </w:pPr>
+                                  <w:r>
+                                    <w:rPr>
+                                      <w:b/>
+                                      <w:bCs/>
+                                      <w:sz w:val="20"/>
+                                      <w:szCs w:val="20"/>
+                                      <w:highlight w:val="yellow"/>
+                                      <w:lang w:val="es-ES"/>
+                                    </w:rPr>
+                                    <w:t>Optimizar imágenes:</w:t>
+                                  </w:r>
+                                  <w:r>
+                                    <w:rPr>
+                                      <w:b/>
+                                      <w:bCs/>
+                                      <w:sz w:val="20"/>
+                                      <w:szCs w:val="20"/>
+                                      <w:lang w:val="es-ES"/>
+                                    </w:rPr>
+                                    <w:t xml:space="preserve"> comprimir imágenes, reducir el peso, quitar los metadatos de hora, lugar y fecha de captura de la imagen.</w:t>
+                                  </w:r>
+                                </w:p>
+                                <w:p>
+                                  <w:pPr>
+                                    <w:rPr>
+                                      <w:b/>
+                                      <w:bCs/>
+                                      <w:sz w:val="20"/>
+                                      <w:szCs w:val="20"/>
+                                      <w:lang w:val="es-ES"/>
+                                    </w:rPr>
+                                  </w:pPr>
+                                </w:p>
+                                <w:p>
+                                  <w:pPr>
+                                    <w:rPr>
+                                      <w:sz w:val="20"/>
+                                      <w:szCs w:val="20"/>
+                                      <w:lang w:val="es-ES"/>
+                                    </w:rPr>
+                                  </w:pPr>
+                                </w:p>
+                              </w:txbxContent>
+                            </v:textbox>
+                          </v:shape>
+                        </w:pict>
+                      </mc:Fallback>
+                    </mc:AlternateContent>
+                  </w:r>
+                  <w:r>
+                    <w:rPr>
+                      <w:rFonts w:ascii="Roboto" w:hAnsi="Roboto"/>
+                      <w:b/>
+                      <w:bCs/>
+                      <w:noProof/>
+                      <w:lang w:val="es-MX" w:eastAsia="es-MX"/>
+                    </w:rPr>
+                    <mc:AlternateContent>
+                      <mc:Choice Requires="wps">
+                        <w:drawing>
+                          <wp:anchor distT="0" distB="0" distL="114300" distR="114300" simplePos="0" relativeHeight="251687936" behindDoc="0" locked="0" layoutInCell="1" allowOverlap="1" wp14:anchorId="5CC3F0C2" wp14:editId="32DF4307">
+                            <wp:simplePos x="0" y="0"/>
+                            <wp:positionH relativeFrom="column">
+                              <wp:posOffset>311001</wp:posOffset>
+                            </wp:positionH>
+                            <wp:positionV relativeFrom="paragraph">
+                              <wp:posOffset>126418</wp:posOffset>
+                            </wp:positionV>
+                            <wp:extent cx="1809115" cy="321013"/>
+                            <wp:effectExtent l="0" t="0" r="0" b="0"/>
+                            <wp:wrapNone/>
+                            <wp:docPr id="18" name="Cuadro de texto 18"/>
+                            <wp:cNvGraphicFramePr/>
+                            <a:graphic xmlns:a="http://schemas.openxmlformats.org/drawingml/2006/main">
+                              <a:graphicData uri="http://schemas.microsoft.com/office/word/2010/wordprocessingShape">
+                                <wps:wsp>
+                                  <wps:cNvSpPr txBox="1"/>
+                                  <wps:spPr>
+                                    <a:xfrm>
+                                      <a:off x="0" y="0"/>
+                                      <a:ext cx="1809115" cy="321013"/>
+                                    </a:xfrm>
+                                    <a:prstGeom prst="rect">
+                                      <a:avLst/>
+                                    </a:prstGeom>
+                                    <a:solidFill>
+                                      <a:schemeClr val="lt1"/>
+                                    </a:solidFill>
+                                    <a:ln w="6350">
+                                      <a:noFill/>
+                                    </a:ln>
+                                  </wps:spPr>
+                                  <wps:txbx>
+                                    <w:txbxContent>
+                                      <w:p>
+                                        <w:pPr>
+                                          <w:jc w:val="center"/>
+                                          <w:rPr>
+                                            <w:sz w:val="30"/>
+                                            <w:szCs w:val="30"/>
+                                            <w:lang w:val="es-ES"/>
+                                          </w:rPr>
+                                        </w:pPr>
+                                        <w:r>
+                                          <w:rPr>
+                                            <w:rFonts w:ascii="Roboto" w:hAnsi="Roboto"/>
+                                            <w:b/>
+                                            <w:bCs/>
+                                            <w:color w:val="ED7D31" w:themeColor="accent2"/>
+                                            <w:sz w:val="30"/>
+                                            <w:szCs w:val="30"/>
+                                            <w:lang w:val="es-ES"/>
+                                          </w:rPr>
+                                          <w:t>IDEAS CLAVE</w:t>
+                                        </w:r>
+                                      </w:p>
+                                    </w:txbxContent>
+                                  </wps:txbx>
+                                  <wps:bodyPr rot="0" spcFirstLastPara="0" vertOverflow="overflow" horzOverflow="overflow" vert="horz" wrap="square" lIns="91440" tIns="45720" rIns="91440" bIns="45720" numCol="1" spcCol="0" rtlCol="0" fromWordArt="0" anchor="t" anchorCtr="0" forceAA="0" compatLnSpc="1">
+                                    <a:prstTxWarp prst="textNoShape">
+                                      <a:avLst/>
+                                    </a:prstTxWarp>
+                                    <a:noAutofit/>
+                                  </wps:bodyPr>
+                                </wps:wsp>
+                              </a:graphicData>
+                            </a:graphic>
+                            <wp14:sizeRelH relativeFrom="margin">
+                              <wp14:pctWidth>0</wp14:pctWidth>
+                            </wp14:sizeRelH>
+                            <wp14:sizeRelV relativeFrom="margin">
+                              <wp14:pctHeight>0</wp14:pctHeight>
+                            </wp14:sizeRelV>
+                          </wp:anchor>
+                        </w:drawing>
+                      </mc:Choice>
+                      <mc:Fallback>
+                        <w:pict>
+                          <v:shape w14:anchorId="5CC3F0C2" id="Cuadro de texto 18" o:spid="_x0000_s1041" type="#_x0000_t202" style="position:absolute;margin-left:24.5pt;margin-top:9.95pt;width:142.45pt;height:25.3pt;z-index:251687936;visibility:visible;mso-wrap-style:square;mso-width-percent:0;mso-height-percent:0;mso-wrap-distance-left:9pt;mso-wrap-distance-top:0;mso-wrap-distance-right:9pt;mso-wrap-distance-bottom:0;mso-position-horizontal:absolute;mso-position-horizontal-relative:text;mso-position-vertical:absolute;mso-position-vertical-relative:text;mso-width-percent:0;mso-height-percent:0;mso-width-relative:margin;mso-height-relative:margin;v-text-anchor:top" o:gfxdata="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" fillcolor="white [3201]" stroked="f" strokeweight=".5pt">
+                            <v:textbox>
+                              <w:txbxContent>
+                                <w:p>
+                                  <w:pPr>
+                                    <w:jc w:val="center"/>
+                                    <w:rPr>
+                                      <w:sz w:val="30"/>
+                                      <w:szCs w:val="30"/>
+                                      <w:lang w:val="es-ES"/>
+                                    </w:rPr>
+                                  </w:pPr>
+                                  <w:r>
+                                    <w:rPr>
+                                      <w:rFonts w:ascii="Roboto" w:hAnsi="Roboto"/>
+                                      <w:b/>
+                                      <w:bCs/>
+                                      <w:color w:val="ED7D31" w:themeColor="accent2"/>
+                                      <w:sz w:val="30"/>
+                                      <w:szCs w:val="30"/>
+                                      <w:lang w:val="es-ES"/>
+                                    </w:rPr>
+                                    <w:t>IDEAS CLAVE</w:t>
+                                  </w:r>
+                                </w:p>
+                              </w:txbxContent>
+                            </v:textbox>
+                          </v:shape>
+                        </w:pict>
+                      </mc:Fallback>
+                    </mc:AlternateContent>
+                  </w:r>
+                </w:p>
+              </w:tc>
+              <w:tc>
+                <w:tcPr>
+                  <w:tcW w:w="7751" w:type="dxa"/>
+                  <w:tcBorders>
+                    <w:top w:val="single" w:sz="12" w:space="0" w:color="4472C4" w:themeColor="accent1"/>
+                    <w:left w:val="single" w:sz="12" w:space="0" w:color="4472C4" w:themeColor="accent1"/>
+                    <w:bottom w:val="single" w:sz="12" w:space="0" w:color="4472C4" w:themeColor="accent1"/>
+                    <w:right w:val="nil"/>
+                  </w:tcBorders>
+                </w:tcPr>
+                <w:p>
+                  <w:r>
+                    <w:rPr>
+                      <w:rFonts w:ascii="Roboto" w:hAnsi="Roboto"/>
+                      <w:b/>
+                      <w:bCs/>
+                      <w:noProof/>
+                      <w:lang w:val="es-MX" w:eastAsia="es-MX"/>
+                    </w:rPr>
+                    <mc:AlternateContent>
+                      <mc:Choice Requires="wps">
+                        <w:drawing>
+                          <wp:anchor distT="0" distB="0" distL="114300" distR="114300" simplePos="0" relativeHeight="251689984" behindDoc="0" locked="0" layoutInCell="1" allowOverlap="1" wp14:anchorId="1A88DE2E" wp14:editId="2982BAD8">
+                            <wp:simplePos x="0" y="0"/>
+                            <wp:positionH relativeFrom="column">
+                              <wp:posOffset>-1890</wp:posOffset>
+                            </wp:positionH>
+                            <wp:positionV relativeFrom="paragraph">
+                              <wp:posOffset>113208</wp:posOffset>
+                            </wp:positionV>
+                            <wp:extent cx="4725035" cy="6461716"/>
+                            <wp:effectExtent l="0" t="0" r="0" b="0"/>
+                            <wp:wrapNone/>
+                            <wp:docPr id="19" name="Cuadro de texto 19"/>
+                            <wp:cNvGraphicFramePr/>
+                            <a:graphic xmlns:a="http://schemas.openxmlformats.org/drawingml/2006/main">
+                              <a:graphicData uri="http://schemas.microsoft.com/office/word/2010/wordprocessingShape">
+                                <wps:wsp>
+                                  <wps:cNvSpPr txBox="1"/>
+                                  <wps:spPr>
+                                    <a:xfrm>
+                                      <a:off x="0" y="0"/>
+                                      <a:ext cx="4725035" cy="6461716"/>
+                                    </a:xfrm>
+                                    <a:prstGeom prst="rect">
+                                      <a:avLst/>
+                                    </a:prstGeom>
+                                    <a:solidFill>
+                                      <a:schemeClr val="lt1"/>
+                                    </a:solidFill>
+                                    <a:ln w="6350">
+                                      <a:noFill/>
+                                    </a:ln>
+                                  </wps:spPr>
+                                  <wps:txbx>
+                                    <w:txbxContent>
+                                      <w:p>
+                                        <w:pPr>
+                                          <w:rPr>
+                                            <w:sz w:val="20"/>
+                                            <w:szCs w:val="20"/>
+                                            <w:lang w:val="es-ES"/>
+                                          </w:rPr>
+                                        </w:pPr>
+                                        <w:r>
+                                          <w:rPr>
+                                            <w:sz w:val="20"/>
+                                            <w:szCs w:val="20"/>
+                                            <w:lang w:val="es-ES"/>
+                                          </w:rPr>
+                                          <w:t xml:space="preserve">Se pueden poner imágenes en nuestros archivos de </w:t>
+                                        </w:r>
+                                        <w:proofErr w:type="spellStart"/>
+                                        <w:r>
+                                          <w:rPr>
+                                            <w:sz w:val="20"/>
+                                            <w:szCs w:val="20"/>
+                                            <w:lang w:val="es-ES"/>
+                                          </w:rPr>
+                                          <w:t>html</w:t>
+                                        </w:r>
+                                        <w:proofErr w:type="spellEnd"/>
+                                        <w:r>
+                                          <w:rPr>
+                                            <w:sz w:val="20"/>
+                                            <w:szCs w:val="20"/>
+                                            <w:lang w:val="es-ES"/>
+                                          </w:rPr>
+                                          <w:t xml:space="preserve"> y </w:t>
+                                        </w:r>
+                                        <w:proofErr w:type="spellStart"/>
+                                        <w:proofErr w:type="gramStart"/>
+                                        <w:r>
+                                          <w:rPr>
+                                            <w:sz w:val="20"/>
+                                            <w:szCs w:val="20"/>
+                                            <w:lang w:val="es-ES"/>
+                                          </w:rPr>
+                                          <w:t>css</w:t>
+                                        </w:r>
+                                        <w:proofErr w:type="spellEnd"/>
+                                        <w:proofErr w:type="gramEnd"/>
+                                        <w:r>
+                                          <w:rPr>
+                                            <w:sz w:val="20"/>
+                                            <w:szCs w:val="20"/>
+                                            <w:lang w:val="es-ES"/>
+                                          </w:rPr>
+                                          <w:t xml:space="preserve"> pero debemos de tener cuidado en que no sean tan pesados, para no alentar la carga de nuestras </w:t>
+                                        </w:r>
+                                        <w:proofErr w:type="spellStart"/>
+                                        <w:r>
+                                          <w:rPr>
+                                            <w:sz w:val="20"/>
+                                            <w:szCs w:val="20"/>
+                                            <w:lang w:val="es-ES"/>
+                                          </w:rPr>
+                                          <w:t>paginas</w:t>
+                                        </w:r>
+                                        <w:proofErr w:type="spellEnd"/>
+                                        <w:r>
+                                          <w:rPr>
+                                            <w:sz w:val="20"/>
+                                            <w:szCs w:val="20"/>
+                                            <w:lang w:val="es-ES"/>
+                                          </w:rPr>
+                                          <w:t xml:space="preserve">, por ello debemos limpiar estas imágenes, comprimirlas, con una de estas </w:t>
+                                        </w:r>
+                                        <w:proofErr w:type="spellStart"/>
+                                        <w:r>
+                                          <w:rPr>
+                                            <w:sz w:val="20"/>
+                                            <w:szCs w:val="20"/>
+                                            <w:lang w:val="es-ES"/>
+                                          </w:rPr>
+                                          <w:t>paginas</w:t>
+                                        </w:r>
+                                        <w:proofErr w:type="spellEnd"/>
+                                        <w:r>
+                                          <w:rPr>
+                                            <w:sz w:val="20"/>
+                                            <w:szCs w:val="20"/>
+                                            <w:lang w:val="es-ES"/>
+                                          </w:rPr>
+                                          <w:t>:</w:t>
+                                        </w:r>
+                                      </w:p>
+                                      <w:p>
+                                        <w:pPr>
+                                          <w:pStyle w:val="Prrafodelista"/>
+                                          <w:numPr>
+                                            <w:ilvl w:val="0"/>
+                                            <w:numId w:val="1"/>
+                                          </w:numPr>
+                                          <w:rPr>
+                                            <w:color w:val="595959" w:themeColor="text1" w:themeTint="A6"/>
+                                            <w:sz w:val="20"/>
+                                            <w:szCs w:val="20"/>
+                                            <w:lang w:val="es-ES"/>
+                                          </w:rPr>
+                                        </w:pPr>
+                                        <w:hyperlink r:id="rId12" w:history="1">
+                                          <w:r>
+                                            <w:rPr>
+                                              <w:rStyle w:val="Hipervnculo"/>
+                                              <w:sz w:val="20"/>
+                                              <w:szCs w:val="20"/>
+                                              <w:lang w:val="es-ES"/>
+                                            </w:rPr>
+                                            <w:t>https://tinypng.com/</w:t>
+                                          </w:r>
+                                        </w:hyperlink>
+                                      </w:p>
+                                      <w:p>
+                                        <w:pPr>
+                                          <w:pStyle w:val="Prrafodelista"/>
+                                          <w:numPr>
+                                            <w:ilvl w:val="0"/>
+                                            <w:numId w:val="1"/>
+                                          </w:numPr>
+                                          <w:rPr>
+                                            <w:color w:val="595959" w:themeColor="text1" w:themeTint="A6"/>
+                                            <w:sz w:val="20"/>
+                                            <w:szCs w:val="20"/>
+                                            <w:lang w:val="es-ES"/>
+                                          </w:rPr>
+                                        </w:pPr>
+                                        <w:hyperlink r:id="rId13" w:history="1">
+                                          <w:r>
+                                            <w:rPr>
+                                              <w:rStyle w:val="Hipervnculo"/>
+                                              <w:sz w:val="20"/>
+                                              <w:szCs w:val="20"/>
+                                              <w:lang w:val="es-ES"/>
+                                            </w:rPr>
+                                            <w:t>https://www.verexif.com/</w:t>
+                                          </w:r>
+                                        </w:hyperlink>
+                                      </w:p>
+                                      <w:p>
+                                        <w:pPr>
+                                          <w:rPr>
+                                            <w:color w:val="595959" w:themeColor="text1" w:themeTint="A6"/>
+                                            <w:sz w:val="20"/>
+                                            <w:szCs w:val="20"/>
+                                            <w:lang w:val="es-ES"/>
+                                          </w:rPr>
+                                        </w:pPr>
+                                        <w:r>
+                                          <w:rPr>
+                                            <w:color w:val="595959" w:themeColor="text1" w:themeTint="A6"/>
+                                            <w:sz w:val="20"/>
+                                            <w:szCs w:val="20"/>
+                                            <w:lang w:val="es-ES"/>
+                                          </w:rPr>
+                                          <w:t>puedes descargar imágenes gratis de …</w:t>
+                                        </w:r>
+                                      </w:p>
+                                      <w:p>
+                                        <w:pPr>
+                                          <w:pStyle w:val="Prrafodelista"/>
+                                          <w:numPr>
+                                            <w:ilvl w:val="0"/>
+                                            <w:numId w:val="1"/>
+                                          </w:numPr>
+                                          <w:rPr>
+                                            <w:color w:val="595959" w:themeColor="text1" w:themeTint="A6"/>
+                                            <w:sz w:val="20"/>
+                                            <w:szCs w:val="20"/>
+                                            <w:lang w:val="es-ES"/>
+                                          </w:rPr>
+                                        </w:pPr>
+                                        <w:hyperlink r:id="rId14" w:history="1">
+                                          <w:r>
+                                            <w:rPr>
+                                              <w:rStyle w:val="Hipervnculo"/>
+                                              <w:sz w:val="20"/>
+                                              <w:szCs w:val="20"/>
+                                              <w:lang w:val="es-ES"/>
+                                            </w:rPr>
+                                            <w:t>https://www.pexe</w:t>
+                                          </w:r>
+                                          <w:bookmarkStart w:id="0" w:name="_GoBack"/>
+                                          <w:bookmarkEnd w:id="0"/>
+                                          <w:r>
+                                            <w:rPr>
+                                              <w:rStyle w:val="Hipervnculo"/>
+                                              <w:sz w:val="20"/>
+                                              <w:szCs w:val="20"/>
+                                              <w:lang w:val="es-ES"/>
+                                            </w:rPr>
+                                            <w:t>ls.com/</w:t>
+                                          </w:r>
+                                        </w:hyperlink>
+                                      </w:p>
+                                      <w:p>
+                                        <w:pPr>
+                                          <w:rPr>
+                                            <w:color w:val="595959" w:themeColor="text1" w:themeTint="A6"/>
+                                            <w:sz w:val="20"/>
+                                            <w:szCs w:val="20"/>
+                                            <w:lang w:val="en-US"/>
+                                          </w:rPr>
+                                        </w:pPr>
+                                      </w:p>
+                                    </w:txbxContent>
+                                  </wps:txbx>
+                                  <wps:bodyPr rot="0" spcFirstLastPara="0" vertOverflow="overflow" horzOverflow="overflow" vert="horz" wrap="square" lIns="91440" tIns="45720" rIns="91440" bIns="45720" numCol="1" spcCol="0" rtlCol="0" fromWordArt="0" anchor="t" anchorCtr="0" forceAA="0" compatLnSpc="1">
+                                    <a:prstTxWarp prst="textNoShape">
+                                      <a:avLst/>
+                                    </a:prstTxWarp>
+                                    <a:noAutofit/>
+                                  </wps:bodyPr>
+                                </wps:wsp>
+                              </a:graphicData>
+                            </a:graphic>
+                            <wp14:sizeRelH relativeFrom="margin">
+                              <wp14:pctWidth>0</wp14:pctWidth>
+                            </wp14:sizeRelH>
+                            <wp14:sizeRelV relativeFrom="margin">
+                              <wp14:pctHeight>0</wp14:pctHeight>
+                            </wp14:sizeRelV>
+                          </wp:anchor>
+                        </w:drawing>
+                      </mc:Choice>
+                      <mc:Fallback>
+                        <w:pict>
+                          <v:shape w14:anchorId="1A88DE2E" id="Cuadro de texto 19" o:spid="_x0000_s1042" type="#_x0000_t202" style="position:absolute;margin-left:-.15pt;margin-top:8.9pt;width:372.05pt;height:508.8pt;z-index:251689984;visibility:visible;mso-wrap-style:square;mso-width-percent:0;mso-height-percent:0;mso-wrap-distance-left:9pt;mso-wrap-distance-top:0;mso-wrap-distance-right:9pt;mso-wrap-distance-bottom:0;mso-position-horizontal:absolute;mso-position-horizontal-relative:text;mso-position-vertical:absolute;mso-position-vertical-relative:text;mso-width-percent:0;mso-height-percent:0;mso-width-relative:margin;mso-height-relative:margin;v-text-anchor:top" o:gfxdata="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" fillcolor="white [3201]" stroked="f" strokeweight=".5pt">
+                            <v:textbox>
+                              <w:txbxContent>
+                                <w:p>
+                                  <w:pPr>
+                                    <w:rPr>
+                                      <w:sz w:val="20"/>
+                                      <w:szCs w:val="20"/>
+                                      <w:lang w:val="es-ES"/>
+                                    </w:rPr>
+                                  </w:pPr>
+                                  <w:r>
+                                    <w:rPr>
+                                      <w:sz w:val="20"/>
+                                      <w:szCs w:val="20"/>
+                                      <w:lang w:val="es-ES"/>
+                                    </w:rPr>
+                                    <w:t xml:space="preserve">Se pueden poner imágenes en nuestros archivos de </w:t>
+                                  </w:r>
+                                  <w:proofErr w:type="spellStart"/>
+                                  <w:r>
+                                    <w:rPr>
+                                      <w:sz w:val="20"/>
+                                      <w:szCs w:val="20"/>
+                                      <w:lang w:val="es-ES"/>
+                                    </w:rPr>
+                                    <w:t>html</w:t>
+                                  </w:r>
+                                  <w:proofErr w:type="spellEnd"/>
+                                  <w:r>
+                                    <w:rPr>
+                                      <w:sz w:val="20"/>
+                                      <w:szCs w:val="20"/>
+                                      <w:lang w:val="es-ES"/>
+                                    </w:rPr>
+                                    <w:t xml:space="preserve"> y </w:t>
+                                  </w:r>
+                                  <w:proofErr w:type="spellStart"/>
+                                  <w:proofErr w:type="gramStart"/>
+                                  <w:r>
+                                    <w:rPr>
+                                      <w:sz w:val="20"/>
+                                      <w:szCs w:val="20"/>
+                                      <w:lang w:val="es-ES"/>
+                                    </w:rPr>
+                                    <w:t>css</w:t>
+                                  </w:r>
+                                  <w:proofErr w:type="spellEnd"/>
+                                  <w:proofErr w:type="gramEnd"/>
+                                  <w:r>
+                                    <w:rPr>
+                                      <w:sz w:val="20"/>
+                                      <w:szCs w:val="20"/>
+                                      <w:lang w:val="es-ES"/>
+                                    </w:rPr>
+                                    <w:t xml:space="preserve"> pero debemos de tener cuidado en que no sean tan pesados, para no alentar la carga de nuestras </w:t>
+                                  </w:r>
+                                  <w:proofErr w:type="spellStart"/>
+                                  <w:r>
+                                    <w:rPr>
+                                      <w:sz w:val="20"/>
+                                      <w:szCs w:val="20"/>
+                                      <w:lang w:val="es-ES"/>
+                                    </w:rPr>
+                                    <w:t>paginas</w:t>
+                                  </w:r>
+                                  <w:proofErr w:type="spellEnd"/>
+                                  <w:r>
+                                    <w:rPr>
+                                      <w:sz w:val="20"/>
+                                      <w:szCs w:val="20"/>
+                                      <w:lang w:val="es-ES"/>
+                                    </w:rPr>
+                                    <w:t xml:space="preserve">, por ello debemos limpiar estas imágenes, comprimirlas, con una de estas </w:t>
+                                  </w:r>
+                                  <w:proofErr w:type="spellStart"/>
+                                  <w:r>
+                                    <w:rPr>
+                                      <w:sz w:val="20"/>
+                                      <w:szCs w:val="20"/>
+                                      <w:lang w:val="es-ES"/>
+                                    </w:rPr>
+                                    <w:t>paginas</w:t>
+                                  </w:r>
+                                  <w:proofErr w:type="spellEnd"/>
+                                  <w:r>
+                                    <w:rPr>
+                                      <w:sz w:val="20"/>
+                                      <w:szCs w:val="20"/>
+                                      <w:lang w:val="es-ES"/>
+                                    </w:rPr>
+                                    <w:t>:</w:t>
+                                  </w:r>
+                                </w:p>
+                                <w:p>
+                                  <w:pPr>
+                                    <w:pStyle w:val="Prrafodelista"/>
+                                    <w:numPr>
+                                      <w:ilvl w:val="0"/>
+                                      <w:numId w:val="1"/>
+                                    </w:numPr>
+                                    <w:rPr>
+                                      <w:color w:val="595959" w:themeColor="text1" w:themeTint="A6"/>
+                                      <w:sz w:val="20"/>
+                                      <w:szCs w:val="20"/>
+                                      <w:lang w:val="es-ES"/>
+                                    </w:rPr>
+                                  </w:pPr>
+                                  <w:hyperlink r:id="rId15" w:history="1">
+                                    <w:r>
+                                      <w:rPr>
+                                        <w:rStyle w:val="Hipervnculo"/>
+                                        <w:sz w:val="20"/>
+                                        <w:szCs w:val="20"/>
+                                        <w:lang w:val="es-ES"/>
+                                      </w:rPr>
+                                      <w:t>https://tinypng.com/</w:t>
+                                    </w:r>
+                                  </w:hyperlink>
+                                </w:p>
+                                <w:p>
+                                  <w:pPr>
+                                    <w:pStyle w:val="Prrafodelista"/>
+                                    <w:numPr>
+                                      <w:ilvl w:val="0"/>
+                                      <w:numId w:val="1"/>
+                                    </w:numPr>
+                                    <w:rPr>
+                                      <w:color w:val="595959" w:themeColor="text1" w:themeTint="A6"/>
+                                      <w:sz w:val="20"/>
+                                      <w:szCs w:val="20"/>
+                                      <w:lang w:val="es-ES"/>
+                                    </w:rPr>
+                                  </w:pPr>
+                                  <w:hyperlink r:id="rId16" w:history="1">
+                                    <w:r>
+                                      <w:rPr>
+                                        <w:rStyle w:val="Hipervnculo"/>
+                                        <w:sz w:val="20"/>
+                                        <w:szCs w:val="20"/>
+                                        <w:lang w:val="es-ES"/>
+                                      </w:rPr>
+                                      <w:t>https://www.verexif.com/</w:t>
+                                    </w:r>
+                                  </w:hyperlink>
+                                </w:p>
+                                <w:p>
+                                  <w:pPr>
+                                    <w:rPr>
+                                      <w:color w:val="595959" w:themeColor="text1" w:themeTint="A6"/>
+                                      <w:sz w:val="20"/>
+                                      <w:szCs w:val="20"/>
+                                      <w:lang w:val="es-ES"/>
+                                    </w:rPr>
+                                  </w:pPr>
+                                  <w:r>
+                                    <w:rPr>
+                                      <w:color w:val="595959" w:themeColor="text1" w:themeTint="A6"/>
+                                      <w:sz w:val="20"/>
+                                      <w:szCs w:val="20"/>
+                                      <w:lang w:val="es-ES"/>
+                                    </w:rPr>
+                                    <w:t>puedes descargar imágenes gratis de …</w:t>
+                                  </w:r>
+                                </w:p>
+                                <w:p>
+                                  <w:pPr>
+                                    <w:pStyle w:val="Prrafodelista"/>
+                                    <w:numPr>
+                                      <w:ilvl w:val="0"/>
+                                      <w:numId w:val="1"/>
+                                    </w:numPr>
+                                    <w:rPr>
+                                      <w:color w:val="595959" w:themeColor="text1" w:themeTint="A6"/>
+                                      <w:sz w:val="20"/>
+                                      <w:szCs w:val="20"/>
+                                      <w:lang w:val="es-ES"/>
+                                    </w:rPr>
+                                  </w:pPr>
+                                  <w:hyperlink r:id="rId17" w:history="1">
+                                    <w:r>
+                                      <w:rPr>
+                                        <w:rStyle w:val="Hipervnculo"/>
+                                        <w:sz w:val="20"/>
+                                        <w:szCs w:val="20"/>
+                                        <w:lang w:val="es-ES"/>
+                                      </w:rPr>
+                                      <w:t>https://www.pexe</w:t>
+                                    </w:r>
+                                    <w:bookmarkStart w:id="1" w:name="_GoBack"/>
+                                    <w:bookmarkEnd w:id="1"/>
+                                    <w:r>
+                                      <w:rPr>
+                                        <w:rStyle w:val="Hipervnculo"/>
+                                        <w:sz w:val="20"/>
+                                        <w:szCs w:val="20"/>
+                                        <w:lang w:val="es-ES"/>
+                                      </w:rPr>
+                                      <w:t>ls.com/</w:t>
+                                    </w:r>
+                                  </w:hyperlink>
+                                </w:p>
+                                <w:p>
+                                  <w:pPr>
+                                    <w:rPr>
+                                      <w:color w:val="595959" w:themeColor="text1" w:themeTint="A6"/>
+                                      <w:sz w:val="20"/>
+                                      <w:szCs w:val="20"/>
+                                      <w:lang w:val="en-US"/>
+                                    </w:rPr>
+                                  </w:pPr>
+                                </w:p>
+                              </w:txbxContent>
+                            </v:textbox>
+                          </v:shape>
+                        </w:pict>
+                      </mc:Fallback>
+                    </mc:AlternateContent>
+                  </w:r>
+                </w:p>
+                <w:p/>
+                <w:p/>
+                <w:p/>
+                <w:p/>
+                <w:p/>
+                <w:p/>
+                <w:p/>
+                <w:p/>
+                <w:p/>
+                <w:p/>
+                <w:p/>
+                <w:p/>
+                <w:p/>
+                <w:p/>
+                <w:p/>
+                <w:p/>
+                <w:p/>
+                <w:p/>
+                <w:p/>
+                <w:p/>
+                <w:p/>
+                <w:p/>
+                <w:p/>
+                <w:p/>
+                <w:p/>
+                <w:p/>
+                <w:p/>
+                <w:p/>
+                <w:p/>
+                <w:p/>
+                <w:p/>
+                <w:p/>
+                <w:p/>
+                <w:p/>
+                <w:p/>
+                <w:p/>
+                <w:p/>
+                <w:p/>
+              </w:tc>
+            </w:tr>
+          </w:tbl>
           <w:p/>
           <w:p/>
           <w:p>
+            <w:pPr>
+              <w:jc w:val="center"/>
+            </w:pPr>
             <w:r>
-              <w:rPr>
-                <w:rFonts w:ascii="Roboto" w:hAnsi="Roboto"/>
-                <w:b/>
-                <w:bCs/>
-                <w:noProof/>
-              </w:rPr>
               <mc:AlternateContent>
                 <mc:Choice Requires="wps">
                   <w:drawing>
-                    <wp:anchor distT="0" distB="0" distL="114300" distR="114300" simplePos="0" relativeHeight="251679744" behindDoc="0" locked="0" layoutInCell="1" allowOverlap="1" wp14:anchorId="1431EF3E" wp14:editId="7A9F8E51">
+                    <wp:anchor distT="0" distB="0" distL="114300" distR="114300" simplePos="0" relativeHeight="251694080" behindDoc="0" locked="0" layoutInCell="1" allowOverlap="1" wp14:anchorId="0E0454AC" wp14:editId="21E5CD55">
                       <wp:simplePos x="0" y="0"/>
                       <wp:positionH relativeFrom="column">
-                        <wp:posOffset>135904</wp:posOffset>
+                        <wp:posOffset>144379</wp:posOffset>
                       </wp:positionH>
                       <wp:positionV relativeFrom="paragraph">
-                        <wp:posOffset>56123</wp:posOffset>
+                        <wp:posOffset>32318</wp:posOffset>
                       </wp:positionV>
                       <wp:extent cx="7130374" cy="1673158"/>
                       <wp:effectExtent l="0" t="0" r="0" b="3810"/>
                       <wp:wrapNone/>
-                      <wp:docPr id="14" name="Cuadro de texto 14"/>
+                      <wp:docPr id="23" name="Cuadro de texto 23"/>
                       <wp:cNvGraphicFramePr/>
                       <a:graphic xmlns:a="http://schemas.openxmlformats.org/drawingml/2006/main">
                         <a:graphicData uri="http://schemas.microsoft.com/office/word/2010/wordprocessingShape">
@@ -4381,7 +6276,25 @@
                                       <w:szCs w:val="20"/>
                                       <w:lang w:val="es-ES"/>
                                     </w:rPr>
-                                    <w:t xml:space="preserve"> esa debe de ser nuestra prioridad, darle la mejor experiencia al usuario para que use nuestra pagina web, que puede ser “Estática” o “Dinámica”.</w:t>
+                                    <w:t xml:space="preserve"> esa debe de ser nuestra prioridad, darle la mejor experiencia al usuario para que use nuestra </w:t>
+                                  </w:r>
+                                  <w:proofErr w:type="spellStart"/>
+                                  <w:r>
+                                    <w:rPr>
+                                      <w:sz w:val="20"/>
+                                      <w:szCs w:val="20"/>
+                                      <w:lang w:val="es-ES"/>
+                                    </w:rPr>
+                                    <w:t>pagina</w:t>
+                                  </w:r>
+                                  <w:proofErr w:type="spellEnd"/>
+                                  <w:r>
+                                    <w:rPr>
+                                      <w:sz w:val="20"/>
+                                      <w:szCs w:val="20"/>
+                                      <w:lang w:val="es-ES"/>
+                                    </w:rPr>
+                                    <w:t xml:space="preserve"> web, que puede ser “Estática” o “Dinámica”.</w:t>
                                   </w:r>
                                 </w:p>
                               </w:txbxContent>
@@ -4406,7 +6319,7 @@
                 </mc:Choice>
                 <mc:Fallback>
                   <w:pict>
-                    <v:shape w14:anchorId="1431EF3E" id="Cuadro de texto 14" o:spid="_x0000_s1034" type="#_x0000_t202" style="position:absolute;margin-left:10.7pt;margin-top:4.4pt;width:561.45pt;height:131.75pt;z-index:251679744;visibility:visible;mso-wrap-style:square;mso-width-percent:0;mso-height-percent:0;mso-wrap-distance-left:9pt;mso-wrap-distance-top:0;mso-wrap-distance-right:9pt;mso-wrap-distance-bottom:0;mso-position-horizontal:absolute;mso-position-horizontal-relative:text;mso-position-vertical:absolute;mso-position-vertical-relative:text;mso-width-percent:0;mso-height-percent:0;mso-width-relative:margin;mso-height-relative:margin;v-text-anchor:top" o:gfxdata="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" fillcolor="white [3201]" stroked="f" strokeweight=".5pt">
+                    <v:shape w14:anchorId="0E0454AC" id="Cuadro de texto 23" o:spid="_x0000_s1043" type="#_x0000_t202" style="position:absolute;left:0;text-align:left;margin-left:11.35pt;margin-top:2.55pt;width:561.45pt;height:131.75pt;z-index:251694080;visibility:visible;mso-wrap-style:square;mso-width-percent:0;mso-height-percent:0;mso-wrap-distance-left:9pt;mso-wrap-distance-top:0;mso-wrap-distance-right:9pt;mso-wrap-distance-bottom:0;mso-position-horizontal:absolute;mso-position-horizontal-relative:text;mso-position-vertical:absolute;mso-position-vertical-relative:text;mso-width-percent:0;mso-height-percent:0;mso-width-relative:margin;mso-height-relative:margin;v-text-anchor:top" o:gfxdata="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" fillcolor="white [3201]" stroked="f" strokeweight=".5pt">
                       <v:textbox>
                         <w:txbxContent>
                           <w:p>
@@ -4442,7 +6355,25 @@
                                 <w:szCs w:val="20"/>
                                 <w:lang w:val="es-ES"/>
                               </w:rPr>
-                              <w:t xml:space="preserve"> esa debe de ser nuestra prioridad, darle la mejor experiencia al usuario para que use nuestra pagina web, que puede ser “Estática” o “Dinámica”.</w:t>
+                              <w:t xml:space="preserve"> esa debe de ser nuestra prioridad, darle la mejor experiencia al usuario para que use nuestra </w:t>
+                            </w:r>
+                            <w:proofErr w:type="spellStart"/>
+                            <w:r>
+                              <w:rPr>
+                                <w:sz w:val="20"/>
+                                <w:szCs w:val="20"/>
+                                <w:lang w:val="es-ES"/>
+                              </w:rPr>
+                              <w:t>pagina</w:t>
+                            </w:r>
+                            <w:proofErr w:type="spellEnd"/>
+                            <w:r>
+                              <w:rPr>
+                                <w:sz w:val="20"/>
+                                <w:szCs w:val="20"/>
+                                <w:lang w:val="es-ES"/>
+                              </w:rPr>
+                              <w:t xml:space="preserve"> web, que puede ser “Estática” o “Dinámica”.</w:t>
                             </w:r>
                           </w:p>
                         </w:txbxContent>
@@ -4452,19 +6383,6 @@
                 </mc:Fallback>
               </mc:AlternateContent>
             </w:r>
-          </w:p>
-          <w:p/>
-          <w:p/>
-          <w:p/>
-          <w:p/>
-          <w:p/>
-          <w:p/>
-          <w:p/>
-          <w:p/>
-          <w:p>
-            <w:pPr>
-              <w:jc w:val="center"/>
-            </w:pPr>
           </w:p>
           <w:p>
             <w:pPr>
@@ -4480,9 +6398,6 @@
             </w:r>
             <w:r>
               <w:instrText xml:space="preserve"> INCLUDEPICTURE "https://www.educalive.com/Content/public/logo2.png" \* MERGEFORMATINET </w:instrText>
-            </w:r>
-            <w:r>
-              <w:fldChar w:fldCharType="separate"/>
             </w:r>
             <w:r>
               <w:fldChar w:fldCharType="end"/>
@@ -4510,8 +6425,129 @@
 </w:document>
 </file>
 
+<file path=word/numbering.xml><?xml version="1.0" encoding="utf-8"?>
+<w:numbering xmlns:wpc="http://schemas.microsoft.com/office/word/2010/wordprocessingCanvas" xmlns:cx="http://schemas.microsoft.com/office/drawing/2014/chartex" xmlns:cx1="http://schemas.microsoft.com/office/drawing/2015/9/8/chartex" xmlns:mc="http://schemas.openxmlformats.org/markup-compatibility/2006" xmlns:o="urn:schemas-microsoft-com:office:office" xmlns:r="http://schemas.openxmlformats.org/officeDocument/2006/relationships" xmlns:m="http://schemas.openxmlformats.org/officeDocument/2006/math" xmlns:v="urn:schemas-microsoft-com:vml" xmlns:wp14="http://schemas.microsoft.com/office/word/2010/wordprocessingDrawing" xmlns:wp="http://schemas.openxmlformats.org/drawingml/2006/wordprocessingDrawing" xmlns:w10="urn:schemas-microsoft-com:office:word" xmlns:w="http://schemas.openxmlformats.org/wordprocessingml/2006/main" xmlns:w14="http://schemas.microsoft.com/office/word/2010/wordml" xmlns:w15="http://schemas.microsoft.com/office/word/2012/wordml" xmlns:w16se="http://schemas.microsoft.com/office/word/2015/wordml/symex" xmlns:wpg="http://schemas.microsoft.com/office/word/2010/wordprocessingGroup" xmlns:wpi="http://schemas.microsoft.com/office/word/2010/wordprocessingInk" xmlns:wne="http://schemas.microsoft.com/office/word/2006/wordml" xmlns:wps="http://schemas.microsoft.com/office/word/2010/wordprocessingShape" mc:Ignorable="w14 w15 w16se wp14">
+  <w:abstractNum w:abstractNumId="0" w15:restartNumberingAfterBreak="0">
+    <w:nsid w:val="299D3611"/>
+    <w:multiLevelType w:val="hybridMultilevel"/>
+    <w:tmpl w:val="B7364902"/>
+    <w:lvl w:ilvl="0" w:tplc="75A83C4C">
+      <w:numFmt w:val="bullet"/>
+      <w:lvlText w:val="-"/>
+      <w:lvlJc w:val="left"/>
+      <w:pPr>
+        <w:ind w:left="720" w:hanging="360"/>
+      </w:pPr>
+      <w:rPr>
+        <w:rFonts w:ascii="Calibri" w:eastAsiaTheme="minorHAnsi" w:hAnsi="Calibri" w:cs="Calibri" w:hint="default"/>
+        <w:color w:val="auto"/>
+      </w:rPr>
+    </w:lvl>
+    <w:lvl w:ilvl="1" w:tplc="080A0003" w:tentative="1">
+      <w:start w:val="1"/>
+      <w:numFmt w:val="bullet"/>
+      <w:lvlText w:val="o"/>
+      <w:lvlJc w:val="left"/>
+      <w:pPr>
+        <w:ind w:left="1440" w:hanging="360"/>
+      </w:pPr>
+      <w:rPr>
+        <w:rFonts w:ascii="Courier New" w:hAnsi="Courier New" w:cs="Courier New" w:hint="default"/>
+      </w:rPr>
+    </w:lvl>
+    <w:lvl w:ilvl="2" w:tplc="080A0005" w:tentative="1">
+      <w:start w:val="1"/>
+      <w:numFmt w:val="bullet"/>
+      <w:lvlText w:val=""/>
+      <w:lvlJc w:val="left"/>
+      <w:pPr>
+        <w:ind w:left="2160" w:hanging="360"/>
+      </w:pPr>
+      <w:rPr>
+        <w:rFonts w:ascii="Wingdings" w:hAnsi="Wingdings" w:hint="default"/>
+      </w:rPr>
+    </w:lvl>
+    <w:lvl w:ilvl="3" w:tplc="080A0001" w:tentative="1">
+      <w:start w:val="1"/>
+      <w:numFmt w:val="bullet"/>
+      <w:lvlText w:val=""/>
+      <w:lvlJc w:val="left"/>
+      <w:pPr>
+        <w:ind w:left="2880" w:hanging="360"/>
+      </w:pPr>
+      <w:rPr>
+        <w:rFonts w:ascii="Symbol" w:hAnsi="Symbol" w:hint="default"/>
+      </w:rPr>
+    </w:lvl>
+    <w:lvl w:ilvl="4" w:tplc="080A0003" w:tentative="1">
+      <w:start w:val="1"/>
+      <w:numFmt w:val="bullet"/>
+      <w:lvlText w:val="o"/>
+      <w:lvlJc w:val="left"/>
+      <w:pPr>
+        <w:ind w:left="3600" w:hanging="360"/>
+      </w:pPr>
+      <w:rPr>
+        <w:rFonts w:ascii="Courier New" w:hAnsi="Courier New" w:cs="Courier New" w:hint="default"/>
+      </w:rPr>
+    </w:lvl>
+    <w:lvl w:ilvl="5" w:tplc="080A0005" w:tentative="1">
+      <w:start w:val="1"/>
+      <w:numFmt w:val="bullet"/>
+      <w:lvlText w:val=""/>
+      <w:lvlJc w:val="left"/>
+      <w:pPr>
+        <w:ind w:left="4320" w:hanging="360"/>
+      </w:pPr>
+      <w:rPr>
+        <w:rFonts w:ascii="Wingdings" w:hAnsi="Wingdings" w:hint="default"/>
+      </w:rPr>
+    </w:lvl>
+    <w:lvl w:ilvl="6" w:tplc="080A0001" w:tentative="1">
+      <w:start w:val="1"/>
+      <w:numFmt w:val="bullet"/>
+      <w:lvlText w:val=""/>
+      <w:lvlJc w:val="left"/>
+      <w:pPr>
+        <w:ind w:left="5040" w:hanging="360"/>
+      </w:pPr>
+      <w:rPr>
+        <w:rFonts w:ascii="Symbol" w:hAnsi="Symbol" w:hint="default"/>
+      </w:rPr>
+    </w:lvl>
+    <w:lvl w:ilvl="7" w:tplc="080A0003" w:tentative="1">
+      <w:start w:val="1"/>
+      <w:numFmt w:val="bullet"/>
+      <w:lvlText w:val="o"/>
+      <w:lvlJc w:val="left"/>
+      <w:pPr>
+        <w:ind w:left="5760" w:hanging="360"/>
+      </w:pPr>
+      <w:rPr>
+        <w:rFonts w:ascii="Courier New" w:hAnsi="Courier New" w:cs="Courier New" w:hint="default"/>
+      </w:rPr>
+    </w:lvl>
+    <w:lvl w:ilvl="8" w:tplc="080A0005" w:tentative="1">
+      <w:start w:val="1"/>
+      <w:numFmt w:val="bullet"/>
+      <w:lvlText w:val=""/>
+      <w:lvlJc w:val="left"/>
+      <w:pPr>
+        <w:ind w:left="6480" w:hanging="360"/>
+      </w:pPr>
+      <w:rPr>
+        <w:rFonts w:ascii="Wingdings" w:hAnsi="Wingdings" w:hint="default"/>
+      </w:rPr>
+    </w:lvl>
+  </w:abstractNum>
+  <w:num w:numId="1">
+    <w:abstractNumId w:val="0"/>
+  </w:num>
+</w:numbering>
+</file>
+
 <file path=word/styles.xml><?xml version="1.0" encoding="utf-8"?>
-<w:styles xmlns:mc="http://schemas.openxmlformats.org/markup-compatibility/2006" xmlns:r="http://schemas.openxmlformats.org/officeDocument/2006/relationships" xmlns:w="http://schemas.openxmlformats.org/wordprocessingml/2006/main" xmlns:w14="http://schemas.microsoft.com/office/word/2010/wordml" xmlns:w15="http://schemas.microsoft.com/office/word/2012/wordml" xmlns:w16cex="http://schemas.microsoft.com/office/word/2018/wordml/cex" xmlns:w16cid="http://schemas.microsoft.com/office/word/2016/wordml/cid" xmlns:w16="http://schemas.microsoft.com/office/word/2018/wordml" xmlns:w16sdtdh="http://schemas.microsoft.com/office/word/2020/wordml/sdtdatahash" xmlns:w16se="http://schemas.microsoft.com/office/word/2015/wordml/symex" mc:Ignorable="w14 w15 w16se w16cid w16 w16cex w16sdtdh">
+<w:styles xmlns:mc="http://schemas.openxmlformats.org/markup-compatibility/2006" xmlns:r="http://schemas.openxmlformats.org/officeDocument/2006/relationships" xmlns:w="http://schemas.openxmlformats.org/wordprocessingml/2006/main" xmlns:w14="http://schemas.microsoft.com/office/word/2010/wordml" xmlns:w15="http://schemas.microsoft.com/office/word/2012/wordml" xmlns:w16se="http://schemas.microsoft.com/office/word/2015/wordml/symex" mc:Ignorable="w14 w15 w16se">
   <w:docDefaults>
     <w:rPrDefault>
       <w:rPr>
@@ -4527,7 +6563,7 @@
       </w:pPr>
     </w:pPrDefault>
   </w:docDefaults>
-  <w:latentStyles w:defLockedState="0" w:defUIPriority="99" w:defSemiHidden="0" w:defUnhideWhenUsed="0" w:defQFormat="0" w:count="376">
+  <w:latentStyles w:defLockedState="0" w:defUIPriority="99" w:defSemiHidden="0" w:defUnhideWhenUsed="0" w:defQFormat="0" w:count="371">
     <w:lsdException w:name="Normal" w:uiPriority="0" w:qFormat="1"/>
     <w:lsdException w:name="heading 1" w:uiPriority="9" w:qFormat="1"/>
     <w:lsdException w:name="heading 2" w:semiHidden="1" w:uiPriority="9" w:unhideWhenUsed="1" w:qFormat="1"/>
@@ -4899,11 +6935,6 @@
     <w:lsdException w:name="List Table 5 Dark Accent 6" w:uiPriority="50"/>
     <w:lsdException w:name="List Table 6 Colorful Accent 6" w:uiPriority="51"/>
     <w:lsdException w:name="List Table 7 Colorful Accent 6" w:uiPriority="52"/>
-    <w:lsdException w:name="Mention" w:semiHidden="1" w:unhideWhenUsed="1"/>
-    <w:lsdException w:name="Smart Hyperlink" w:semiHidden="1" w:unhideWhenUsed="1"/>
-    <w:lsdException w:name="Hashtag" w:semiHidden="1" w:unhideWhenUsed="1"/>
-    <w:lsdException w:name="Unresolved Mention" w:semiHidden="1" w:unhideWhenUsed="1"/>
-    <w:lsdException w:name="Smart Link" w:semiHidden="1" w:unhideWhenUsed="1"/>
   </w:latentStyles>
   <w:style w:type="paragraph" w:default="1" w:styleId="Normal">
     <w:name w:val="Normal"/>
@@ -4913,13 +6944,13 @@
       <w:lang w:val="es-ES_tradnl"/>
     </w:rPr>
   </w:style>
-  <w:style w:type="character" w:default="1" w:styleId="DefaultParagraphFont">
+  <w:style w:type="character" w:default="1" w:styleId="Fuentedeprrafopredeter">
     <w:name w:val="Default Paragraph Font"/>
     <w:uiPriority w:val="1"/>
     <w:semiHidden/>
     <w:unhideWhenUsed/>
   </w:style>
-  <w:style w:type="table" w:default="1" w:styleId="TableNormal">
+  <w:style w:type="table" w:default="1" w:styleId="Tablanormal">
     <w:name w:val="Normal Table"/>
     <w:uiPriority w:val="99"/>
     <w:semiHidden/>
@@ -4934,15 +6965,15 @@
       </w:tblCellMar>
     </w:tblPr>
   </w:style>
-  <w:style w:type="numbering" w:default="1" w:styleId="NoList">
+  <w:style w:type="numbering" w:default="1" w:styleId="Sinlista">
     <w:name w:val="No List"/>
     <w:uiPriority w:val="99"/>
     <w:semiHidden/>
     <w:unhideWhenUsed/>
   </w:style>
-  <w:style w:type="table" w:styleId="TableGrid">
+  <w:style w:type="table" w:styleId="Tablaconcuadrcula">
     <w:name w:val="Table Grid"/>
-    <w:basedOn w:val="TableNormal"/>
+    <w:basedOn w:val="Tablanormal"/>
     <w:uiPriority w:val="39"/>
     <w:rsid w:val="00AD7C64"/>
     <w:pPr>
@@ -4959,11 +6990,10 @@
       </w:tblBorders>
     </w:tblPr>
   </w:style>
-  <w:style w:type="character" w:styleId="Hyperlink">
+  <w:style w:type="character" w:styleId="Hipervnculo">
     <w:name w:val="Hyperlink"/>
-    <w:basedOn w:val="DefaultParagraphFont"/>
+    <w:basedOn w:val="Fuentedeprrafopredeter"/>
     <w:uiPriority w:val="99"/>
-    <w:semiHidden/>
     <w:unhideWhenUsed/>
     <w:rsid w:val="00D42D6E"/>
     <w:rPr>
@@ -4971,9 +7001,9 @@
       <w:u w:val="single"/>
     </w:rPr>
   </w:style>
-  <w:style w:type="character" w:styleId="HTMLCode">
+  <w:style w:type="character" w:styleId="CdigoHTML">
     <w:name w:val="HTML Code"/>
-    <w:basedOn w:val="DefaultParagraphFont"/>
+    <w:basedOn w:val="Fuentedeprrafopredeter"/>
     <w:uiPriority w:val="99"/>
     <w:semiHidden/>
     <w:unhideWhenUsed/>
@@ -4983,6 +7013,17 @@
       <w:sz w:val="20"/>
       <w:szCs w:val="20"/>
     </w:rPr>
+  </w:style>
+  <w:style w:type="paragraph" w:styleId="Prrafodelista">
+    <w:name w:val="List Paragraph"/>
+    <w:basedOn w:val="Normal"/>
+    <w:uiPriority w:val="34"/>
+    <w:qFormat/>
+    <w:rsid w:val="00712A6F"/>
+    <w:pPr>
+      <w:ind w:left="720"/>
+      <w:contextualSpacing/>
+    </w:pPr>
   </w:style>
 </w:styles>
 </file>

</xml_diff>